<commit_message>
Aggiunto riferimento a git e al pair designing
</commit_message>
<xml_diff>
--- a/docs/RELAZIONE_ELABORATO_v2.docx
+++ b/docs/RELAZIONE_ELABORATO_v2.docx
@@ -1,32 +1,77 @@
 
 <file path=word/document.xml><?xml version="1.0" encoding="utf-8"?>
-<w:document xmlns:wpc="http://schemas.microsoft.com/office/word/2010/wordprocessingCanvas" xmlns:cx="http://schemas.microsoft.com/office/drawing/2014/chartex" xmlns:cx1="http://schemas.microsoft.com/office/drawing/2015/9/8/chartex" xmlns:cx2="http://schemas.microsoft.com/office/drawing/2015/10/21/chartex" xmlns:cx3="http://schemas.microsoft.com/office/drawing/2016/5/9/chartex" xmlns:cx4="http://schemas.microsoft.com/office/drawing/2016/5/10/chartex" xmlns:cx5="http://schemas.microsoft.com/office/drawing/2016/5/11/chartex" xmlns:cx6="http://schemas.microsoft.com/office/drawing/2016/5/12/chartex" xmlns:cx7="http://schemas.microsoft.com/office/drawing/2016/5/13/chartex" xmlns:cx8="http://schemas.microsoft.com/office/drawing/2016/5/14/chartex" xmlns:mc="http://schemas.openxmlformats.org/markup-compatibility/2006" xmlns:aink="http://schemas.microsoft.com/office/drawing/2016/ink" xmlns:am3d="http://schemas.microsoft.com/office/drawing/2017/model3d" xmlns:o="urn:schemas-microsoft-com:office:office" xmlns:r="http://schemas.openxmlformats.org/officeDocument/2006/relationships" xmlns:m="http://schemas.openxmlformats.org/officeDocument/2006/math" xmlns:v="urn:schemas-microsoft-com:vml" xmlns:wp14="http://schemas.microsoft.com/office/word/2010/wordprocessingDrawing" xmlns:wp="http://schemas.openxmlformats.org/drawingml/2006/wordprocessingDrawing" xmlns:w10="urn:schemas-microsoft-com:office:word" xmlns:w="http://schemas.openxmlformats.org/wordprocessingml/2006/main" xmlns:w14="http://schemas.microsoft.com/office/word/2010/wordml" xmlns:w15="http://schemas.microsoft.com/office/word/2012/wordml" xmlns:w16cid="http://schemas.microsoft.com/office/word/2016/wordml/cid" xmlns:w16se="http://schemas.microsoft.com/office/word/2015/wordml/symex" xmlns:wpg="http://schemas.microsoft.com/office/word/2010/wordprocessingGroup" xmlns:wpi="http://schemas.microsoft.com/office/word/2010/wordprocessingInk" xmlns:wne="http://schemas.microsoft.com/office/word/2006/wordml" xmlns:wps="http://schemas.microsoft.com/office/word/2010/wordprocessingShape" mc:Ignorable="w14 w15 w16se w16cid wp14">
+<w:document xmlns:ve="http://schemas.openxmlformats.org/markup-compatibility/2006" xmlns:o="urn:schemas-microsoft-com:office:office" xmlns:r="http://schemas.openxmlformats.org/officeDocument/2006/relationships" xmlns:m="http://schemas.openxmlformats.org/officeDocument/2006/math" xmlns:v="urn:schemas-microsoft-com:vml" xmlns:wp="http://schemas.openxmlformats.org/drawingml/2006/wordprocessingDrawing" xmlns:w10="urn:schemas-microsoft-com:office:word" xmlns:w="http://schemas.openxmlformats.org/wordprocessingml/2006/main" xmlns:wne="http://schemas.microsoft.com/office/word/2006/wordml">
   <w:body>
     <w:p/>
     <w:p>
       <w:pPr>
         <w:jc w:val="center"/>
-      </w:pPr>
-      <w:r>
+        <w:rPr>
+          <w:color w:val="0070C0"/>
+        </w:rPr>
+      </w:pPr>
+      <w:r>
+        <w:rPr>
+          <w:color w:val="0070C0"/>
+          <w:sz w:val="144"/>
+        </w:rPr>
         <w:t>RELAZIONE ELABORATO</w:t>
       </w:r>
     </w:p>
     <w:p>
       <w:pPr>
         <w:jc w:val="center"/>
-      </w:pPr>
-      <w:r>
+        <w:rPr>
+          <w:color w:val="0070C0"/>
+          <w:sz w:val="36"/>
+        </w:rPr>
+      </w:pPr>
+      <w:r>
+        <w:rPr>
+          <w:color w:val="0070C0"/>
+          <w:sz w:val="36"/>
+        </w:rPr>
         <w:t>INGEGNERIA DEL SOFTWARE</w:t>
       </w:r>
       <w:r>
+        <w:rPr>
+          <w:color w:val="0070C0"/>
+          <w:sz w:val="36"/>
+        </w:rPr>
         <w:t xml:space="preserve"> 2017-2018</w:t>
       </w:r>
     </w:p>
     <w:p>
       <w:pPr>
         <w:jc w:val="center"/>
-      </w:pPr>
-      <w:r>
+        <w:rPr>
+          <w:color w:val="0070C0"/>
+          <w:sz w:val="36"/>
+        </w:rPr>
+      </w:pPr>
+    </w:p>
+    <w:p>
+      <w:pPr>
+        <w:jc w:val="center"/>
+        <w:rPr>
+          <w:color w:val="0070C0"/>
+          <w:sz w:val="36"/>
+        </w:rPr>
+      </w:pPr>
+    </w:p>
+    <w:p>
+      <w:pPr>
+        <w:jc w:val="center"/>
+        <w:rPr>
+          <w:color w:val="0070C0"/>
+          <w:sz w:val="52"/>
+        </w:rPr>
+      </w:pPr>
+      <w:r>
+        <w:rPr>
+          <w:color w:val="0070C0"/>
+          <w:sz w:val="52"/>
+        </w:rPr>
         <w:t>ESERCIZIO 3 – Articoli Sportivi</w:t>
       </w:r>
       <w:bookmarkStart w:id="0" w:name="_GoBack"/>
@@ -35,12 +80,85 @@
     <w:p>
       <w:pPr>
         <w:jc w:val="center"/>
-      </w:pPr>
-      <w:r>
-        <w:t>Elia Piacentini – Federico Boschi</w:t>
-      </w:r>
-    </w:p>
-    <w:p>
+        <w:rPr>
+          <w:color w:val="0070C0"/>
+          <w:sz w:val="52"/>
+        </w:rPr>
+      </w:pPr>
+    </w:p>
+    <w:p>
+      <w:pPr>
+        <w:jc w:val="center"/>
+        <w:rPr>
+          <w:color w:val="0070C0"/>
+          <w:sz w:val="52"/>
+        </w:rPr>
+      </w:pPr>
+    </w:p>
+    <w:p>
+      <w:pPr>
+        <w:jc w:val="center"/>
+        <w:rPr>
+          <w:color w:val="0070C0"/>
+          <w:sz w:val="52"/>
+        </w:rPr>
+      </w:pPr>
+    </w:p>
+    <w:p>
+      <w:pPr>
+        <w:jc w:val="center"/>
+        <w:rPr>
+          <w:color w:val="0070C0"/>
+          <w:sz w:val="52"/>
+        </w:rPr>
+      </w:pPr>
+    </w:p>
+    <w:p>
+      <w:pPr>
+        <w:spacing w:after="0"/>
+        <w:jc w:val="right"/>
+        <w:rPr>
+          <w:sz w:val="28"/>
+        </w:rPr>
+      </w:pPr>
+      <w:r>
+        <w:rPr>
+          <w:sz w:val="28"/>
+        </w:rPr>
+        <w:t>Elia Piacentini</w:t>
+      </w:r>
+      <w:r>
+        <w:rPr>
+          <w:sz w:val="28"/>
+        </w:rPr>
+        <w:t xml:space="preserve"> – VR409352</w:t>
+      </w:r>
+    </w:p>
+    <w:p>
+      <w:pPr>
+        <w:spacing w:after="0"/>
+        <w:jc w:val="right"/>
+        <w:rPr>
+          <w:sz w:val="28"/>
+        </w:rPr>
+      </w:pPr>
+      <w:r>
+        <w:rPr>
+          <w:sz w:val="28"/>
+        </w:rPr>
+        <w:t>Federico Boschi</w:t>
+      </w:r>
+      <w:r>
+        <w:rPr>
+          <w:sz w:val="28"/>
+        </w:rPr>
+        <w:t xml:space="preserve"> – VRXXXXXX</w:t>
+      </w:r>
+    </w:p>
+    <w:p>
+      <w:pPr>
+        <w:spacing w:after="0"/>
+      </w:pPr>
       <w:r>
         <w:br w:type="page"/>
       </w:r>
@@ -2391,7 +2509,7 @@
                     <a:blip r:embed="rId5" cstate="print">
                       <a:extLst>
                         <a:ext uri="{28A0092B-C50C-407E-A947-70E740481C1C}">
-                          <a14:useLocalDpi xmlns:a14="http://schemas.microsoft.com/office/drawing/2010/main" val="0"/>
+                          <a14:useLocalDpi xmlns="" xmlns:wpc="http://schemas.microsoft.com/office/word/2010/wordprocessingCanvas" xmlns:cx="http://schemas.microsoft.com/office/drawing/2014/chartex" xmlns:cx1="http://schemas.microsoft.com/office/drawing/2015/9/8/chartex" xmlns:cx2="http://schemas.microsoft.com/office/drawing/2015/10/21/chartex" xmlns:cx3="http://schemas.microsoft.com/office/drawing/2016/5/9/chartex" xmlns:cx4="http://schemas.microsoft.com/office/drawing/2016/5/10/chartex" xmlns:cx5="http://schemas.microsoft.com/office/drawing/2016/5/11/chartex" xmlns:cx6="http://schemas.microsoft.com/office/drawing/2016/5/12/chartex" xmlns:cx7="http://schemas.microsoft.com/office/drawing/2016/5/13/chartex" xmlns:cx8="http://schemas.microsoft.com/office/drawing/2016/5/14/chartex" xmlns:mc="http://schemas.openxmlformats.org/markup-compatibility/2006" xmlns:aink="http://schemas.microsoft.com/office/drawing/2016/ink" xmlns:am3d="http://schemas.microsoft.com/office/drawing/2017/model3d" xmlns:o="urn:schemas-microsoft-com:office:office" xmlns:v="urn:schemas-microsoft-com:vml" xmlns:wp14="http://schemas.microsoft.com/office/word/2010/wordprocessingDrawing" xmlns:w10="urn:schemas-microsoft-com:office:word" xmlns:w="http://schemas.openxmlformats.org/wordprocessingml/2006/main" xmlns:w14="http://schemas.microsoft.com/office/word/2010/wordml" xmlns:w15="http://schemas.microsoft.com/office/word/2012/wordml" xmlns:w16cid="http://schemas.microsoft.com/office/word/2016/wordml/cid" xmlns:w16se="http://schemas.microsoft.com/office/word/2015/wordml/symex" xmlns:wpg="http://schemas.microsoft.com/office/word/2010/wordprocessingGroup" xmlns:wpi="http://schemas.microsoft.com/office/word/2010/wordprocessingInk" xmlns:wps="http://schemas.microsoft.com/office/word/2010/wordprocessingShape" xmlns:a14="http://schemas.microsoft.com/office/drawing/2010/main" val="0"/>
                         </a:ext>
                       </a:extLst>
                     </a:blip>
@@ -2411,7 +2529,7 @@
                     </a:ln>
                     <a:extLst>
                       <a:ext uri="{53640926-AAD7-44D8-BBD7-CCE9431645EC}">
-                        <a14:shadowObscured xmlns:a14="http://schemas.microsoft.com/office/drawing/2010/main"/>
+                        <a14:shadowObscured xmlns="" xmlns:wpc="http://schemas.microsoft.com/office/word/2010/wordprocessingCanvas" xmlns:cx="http://schemas.microsoft.com/office/drawing/2014/chartex" xmlns:cx1="http://schemas.microsoft.com/office/drawing/2015/9/8/chartex" xmlns:cx2="http://schemas.microsoft.com/office/drawing/2015/10/21/chartex" xmlns:cx3="http://schemas.microsoft.com/office/drawing/2016/5/9/chartex" xmlns:cx4="http://schemas.microsoft.com/office/drawing/2016/5/10/chartex" xmlns:cx5="http://schemas.microsoft.com/office/drawing/2016/5/11/chartex" xmlns:cx6="http://schemas.microsoft.com/office/drawing/2016/5/12/chartex" xmlns:cx7="http://schemas.microsoft.com/office/drawing/2016/5/13/chartex" xmlns:cx8="http://schemas.microsoft.com/office/drawing/2016/5/14/chartex" xmlns:mc="http://schemas.openxmlformats.org/markup-compatibility/2006" xmlns:aink="http://schemas.microsoft.com/office/drawing/2016/ink" xmlns:am3d="http://schemas.microsoft.com/office/drawing/2017/model3d" xmlns:o="urn:schemas-microsoft-com:office:office" xmlns:v="urn:schemas-microsoft-com:vml" xmlns:wp14="http://schemas.microsoft.com/office/word/2010/wordprocessingDrawing" xmlns:w10="urn:schemas-microsoft-com:office:word" xmlns:w="http://schemas.openxmlformats.org/wordprocessingml/2006/main" xmlns:w14="http://schemas.microsoft.com/office/word/2010/wordml" xmlns:w15="http://schemas.microsoft.com/office/word/2012/wordml" xmlns:w16cid="http://schemas.microsoft.com/office/word/2016/wordml/cid" xmlns:w16se="http://schemas.microsoft.com/office/word/2015/wordml/symex" xmlns:wpg="http://schemas.microsoft.com/office/word/2010/wordprocessingGroup" xmlns:wpi="http://schemas.microsoft.com/office/word/2010/wordprocessingInk" xmlns:wps="http://schemas.microsoft.com/office/word/2010/wordprocessingShape" xmlns:a14="http://schemas.microsoft.com/office/drawing/2010/main"/>
                       </a:ext>
                     </a:extLst>
                   </pic:spPr>
@@ -2471,7 +2589,7 @@
                     <a:blip r:embed="rId5" cstate="print">
                       <a:extLst>
                         <a:ext uri="{28A0092B-C50C-407E-A947-70E740481C1C}">
-                          <a14:useLocalDpi xmlns:a14="http://schemas.microsoft.com/office/drawing/2010/main" val="0"/>
+                          <a14:useLocalDpi xmlns="" xmlns:wpc="http://schemas.microsoft.com/office/word/2010/wordprocessingCanvas" xmlns:cx="http://schemas.microsoft.com/office/drawing/2014/chartex" xmlns:cx1="http://schemas.microsoft.com/office/drawing/2015/9/8/chartex" xmlns:cx2="http://schemas.microsoft.com/office/drawing/2015/10/21/chartex" xmlns:cx3="http://schemas.microsoft.com/office/drawing/2016/5/9/chartex" xmlns:cx4="http://schemas.microsoft.com/office/drawing/2016/5/10/chartex" xmlns:cx5="http://schemas.microsoft.com/office/drawing/2016/5/11/chartex" xmlns:cx6="http://schemas.microsoft.com/office/drawing/2016/5/12/chartex" xmlns:cx7="http://schemas.microsoft.com/office/drawing/2016/5/13/chartex" xmlns:cx8="http://schemas.microsoft.com/office/drawing/2016/5/14/chartex" xmlns:mc="http://schemas.openxmlformats.org/markup-compatibility/2006" xmlns:aink="http://schemas.microsoft.com/office/drawing/2016/ink" xmlns:am3d="http://schemas.microsoft.com/office/drawing/2017/model3d" xmlns:o="urn:schemas-microsoft-com:office:office" xmlns:v="urn:schemas-microsoft-com:vml" xmlns:wp14="http://schemas.microsoft.com/office/word/2010/wordprocessingDrawing" xmlns:w10="urn:schemas-microsoft-com:office:word" xmlns:w="http://schemas.openxmlformats.org/wordprocessingml/2006/main" xmlns:w14="http://schemas.microsoft.com/office/word/2010/wordml" xmlns:w15="http://schemas.microsoft.com/office/word/2012/wordml" xmlns:w16cid="http://schemas.microsoft.com/office/word/2016/wordml/cid" xmlns:w16se="http://schemas.microsoft.com/office/word/2015/wordml/symex" xmlns:wpg="http://schemas.microsoft.com/office/word/2010/wordprocessingGroup" xmlns:wpi="http://schemas.microsoft.com/office/word/2010/wordprocessingInk" xmlns:wps="http://schemas.microsoft.com/office/word/2010/wordprocessingShape" xmlns:a14="http://schemas.microsoft.com/office/drawing/2010/main" val="0"/>
                         </a:ext>
                       </a:extLst>
                     </a:blip>
@@ -2491,7 +2609,7 @@
                     </a:ln>
                     <a:extLst>
                       <a:ext uri="{53640926-AAD7-44D8-BBD7-CCE9431645EC}">
-                        <a14:shadowObscured xmlns:a14="http://schemas.microsoft.com/office/drawing/2010/main"/>
+                        <a14:shadowObscured xmlns="" xmlns:wpc="http://schemas.microsoft.com/office/word/2010/wordprocessingCanvas" xmlns:cx="http://schemas.microsoft.com/office/drawing/2014/chartex" xmlns:cx1="http://schemas.microsoft.com/office/drawing/2015/9/8/chartex" xmlns:cx2="http://schemas.microsoft.com/office/drawing/2015/10/21/chartex" xmlns:cx3="http://schemas.microsoft.com/office/drawing/2016/5/9/chartex" xmlns:cx4="http://schemas.microsoft.com/office/drawing/2016/5/10/chartex" xmlns:cx5="http://schemas.microsoft.com/office/drawing/2016/5/11/chartex" xmlns:cx6="http://schemas.microsoft.com/office/drawing/2016/5/12/chartex" xmlns:cx7="http://schemas.microsoft.com/office/drawing/2016/5/13/chartex" xmlns:cx8="http://schemas.microsoft.com/office/drawing/2016/5/14/chartex" xmlns:mc="http://schemas.openxmlformats.org/markup-compatibility/2006" xmlns:aink="http://schemas.microsoft.com/office/drawing/2016/ink" xmlns:am3d="http://schemas.microsoft.com/office/drawing/2017/model3d" xmlns:o="urn:schemas-microsoft-com:office:office" xmlns:v="urn:schemas-microsoft-com:vml" xmlns:wp14="http://schemas.microsoft.com/office/word/2010/wordprocessingDrawing" xmlns:w10="urn:schemas-microsoft-com:office:word" xmlns:w="http://schemas.openxmlformats.org/wordprocessingml/2006/main" xmlns:w14="http://schemas.microsoft.com/office/word/2010/wordml" xmlns:w15="http://schemas.microsoft.com/office/word/2012/wordml" xmlns:w16cid="http://schemas.microsoft.com/office/word/2016/wordml/cid" xmlns:w16se="http://schemas.microsoft.com/office/word/2015/wordml/symex" xmlns:wpg="http://schemas.microsoft.com/office/word/2010/wordprocessingGroup" xmlns:wpi="http://schemas.microsoft.com/office/word/2010/wordprocessingInk" xmlns:wps="http://schemas.microsoft.com/office/word/2010/wordprocessingShape" xmlns:a14="http://schemas.microsoft.com/office/drawing/2010/main"/>
                       </a:ext>
                     </a:extLst>
                   </pic:spPr>
@@ -2551,7 +2669,7 @@
                     <a:blip r:embed="rId5" cstate="print">
                       <a:extLst>
                         <a:ext uri="{28A0092B-C50C-407E-A947-70E740481C1C}">
-                          <a14:useLocalDpi xmlns:a14="http://schemas.microsoft.com/office/drawing/2010/main" val="0"/>
+                          <a14:useLocalDpi xmlns="" xmlns:wpc="http://schemas.microsoft.com/office/word/2010/wordprocessingCanvas" xmlns:cx="http://schemas.microsoft.com/office/drawing/2014/chartex" xmlns:cx1="http://schemas.microsoft.com/office/drawing/2015/9/8/chartex" xmlns:cx2="http://schemas.microsoft.com/office/drawing/2015/10/21/chartex" xmlns:cx3="http://schemas.microsoft.com/office/drawing/2016/5/9/chartex" xmlns:cx4="http://schemas.microsoft.com/office/drawing/2016/5/10/chartex" xmlns:cx5="http://schemas.microsoft.com/office/drawing/2016/5/11/chartex" xmlns:cx6="http://schemas.microsoft.com/office/drawing/2016/5/12/chartex" xmlns:cx7="http://schemas.microsoft.com/office/drawing/2016/5/13/chartex" xmlns:cx8="http://schemas.microsoft.com/office/drawing/2016/5/14/chartex" xmlns:mc="http://schemas.openxmlformats.org/markup-compatibility/2006" xmlns:aink="http://schemas.microsoft.com/office/drawing/2016/ink" xmlns:am3d="http://schemas.microsoft.com/office/drawing/2017/model3d" xmlns:o="urn:schemas-microsoft-com:office:office" xmlns:v="urn:schemas-microsoft-com:vml" xmlns:wp14="http://schemas.microsoft.com/office/word/2010/wordprocessingDrawing" xmlns:w10="urn:schemas-microsoft-com:office:word" xmlns:w="http://schemas.openxmlformats.org/wordprocessingml/2006/main" xmlns:w14="http://schemas.microsoft.com/office/word/2010/wordml" xmlns:w15="http://schemas.microsoft.com/office/word/2012/wordml" xmlns:w16cid="http://schemas.microsoft.com/office/word/2016/wordml/cid" xmlns:w16se="http://schemas.microsoft.com/office/word/2015/wordml/symex" xmlns:wpg="http://schemas.microsoft.com/office/word/2010/wordprocessingGroup" xmlns:wpi="http://schemas.microsoft.com/office/word/2010/wordprocessingInk" xmlns:wps="http://schemas.microsoft.com/office/word/2010/wordprocessingShape" xmlns:a14="http://schemas.microsoft.com/office/drawing/2010/main" val="0"/>
                         </a:ext>
                       </a:extLst>
                     </a:blip>
@@ -2571,7 +2689,7 @@
                     </a:ln>
                     <a:extLst>
                       <a:ext uri="{53640926-AAD7-44D8-BBD7-CCE9431645EC}">
-                        <a14:shadowObscured xmlns:a14="http://schemas.microsoft.com/office/drawing/2010/main"/>
+                        <a14:shadowObscured xmlns="" xmlns:wpc="http://schemas.microsoft.com/office/word/2010/wordprocessingCanvas" xmlns:cx="http://schemas.microsoft.com/office/drawing/2014/chartex" xmlns:cx1="http://schemas.microsoft.com/office/drawing/2015/9/8/chartex" xmlns:cx2="http://schemas.microsoft.com/office/drawing/2015/10/21/chartex" xmlns:cx3="http://schemas.microsoft.com/office/drawing/2016/5/9/chartex" xmlns:cx4="http://schemas.microsoft.com/office/drawing/2016/5/10/chartex" xmlns:cx5="http://schemas.microsoft.com/office/drawing/2016/5/11/chartex" xmlns:cx6="http://schemas.microsoft.com/office/drawing/2016/5/12/chartex" xmlns:cx7="http://schemas.microsoft.com/office/drawing/2016/5/13/chartex" xmlns:cx8="http://schemas.microsoft.com/office/drawing/2016/5/14/chartex" xmlns:mc="http://schemas.openxmlformats.org/markup-compatibility/2006" xmlns:aink="http://schemas.microsoft.com/office/drawing/2016/ink" xmlns:am3d="http://schemas.microsoft.com/office/drawing/2017/model3d" xmlns:o="urn:schemas-microsoft-com:office:office" xmlns:v="urn:schemas-microsoft-com:vml" xmlns:wp14="http://schemas.microsoft.com/office/word/2010/wordprocessingDrawing" xmlns:w10="urn:schemas-microsoft-com:office:word" xmlns:w="http://schemas.openxmlformats.org/wordprocessingml/2006/main" xmlns:w14="http://schemas.microsoft.com/office/word/2010/wordml" xmlns:w15="http://schemas.microsoft.com/office/word/2012/wordml" xmlns:w16cid="http://schemas.microsoft.com/office/word/2016/wordml/cid" xmlns:w16se="http://schemas.microsoft.com/office/word/2015/wordml/symex" xmlns:wpg="http://schemas.microsoft.com/office/word/2010/wordprocessingGroup" xmlns:wpi="http://schemas.microsoft.com/office/word/2010/wordprocessingInk" xmlns:wps="http://schemas.microsoft.com/office/word/2010/wordprocessingShape" xmlns:a14="http://schemas.microsoft.com/office/drawing/2010/main"/>
                       </a:ext>
                     </a:extLst>
                   </pic:spPr>
@@ -2616,7 +2734,21 @@
         <w:rPr>
           <w:lang w:eastAsia="it-IT"/>
         </w:rPr>
-        <w:t xml:space="preserve">I seguenti Activity </w:t>
+        <w:t xml:space="preserve">I seguenti </w:t>
+      </w:r>
+      <w:proofErr w:type="spellStart"/>
+      <w:r>
+        <w:rPr>
+          <w:lang w:eastAsia="it-IT"/>
+        </w:rPr>
+        <w:t>Activity</w:t>
+      </w:r>
+      <w:proofErr w:type="spellEnd"/>
+      <w:r>
+        <w:rPr>
+          <w:lang w:eastAsia="it-IT"/>
+        </w:rPr>
+        <w:t xml:space="preserve"> </w:t>
       </w:r>
       <w:proofErr w:type="spellStart"/>
       <w:r>
@@ -2784,9 +2916,9 @@
         </w:rPr>
         <w:drawing>
           <wp:inline distT="0" distB="0" distL="0" distR="0">
-            <wp:extent cx="4429125" cy="8655050"/>
-            <wp:effectExtent l="0" t="0" r="9525" b="0"/>
-            <wp:docPr id="5" name="Immagine 5"/>
+            <wp:extent cx="4468495" cy="8695690"/>
+            <wp:effectExtent l="19050" t="0" r="8255" b="0"/>
+            <wp:docPr id="18" name="Immagine 2"/>
             <wp:cNvGraphicFramePr>
               <a:graphicFrameLocks xmlns:a="http://schemas.openxmlformats.org/drawingml/2006/main" noChangeAspect="1"/>
             </wp:cNvGraphicFramePr>
@@ -2794,36 +2926,33 @@
               <a:graphicData uri="http://schemas.openxmlformats.org/drawingml/2006/picture">
                 <pic:pic xmlns:pic="http://schemas.openxmlformats.org/drawingml/2006/picture">
                   <pic:nvPicPr>
-                    <pic:cNvPr id="5" name="Activity Diagrams-2.png"/>
-                    <pic:cNvPicPr/>
+                    <pic:cNvPr id="0" name="Picture 2"/>
+                    <pic:cNvPicPr>
+                      <a:picLocks noChangeAspect="1" noChangeArrowheads="1"/>
+                    </pic:cNvPicPr>
                   </pic:nvPicPr>
-                  <pic:blipFill rotWithShape="1">
-                    <a:blip r:embed="rId7" cstate="print">
-                      <a:extLst>
-                        <a:ext uri="{28A0092B-C50C-407E-A947-70E740481C1C}">
-                          <a14:useLocalDpi xmlns:a14="http://schemas.microsoft.com/office/drawing/2010/main" val="0"/>
-                        </a:ext>
-                      </a:extLst>
-                    </a:blip>
-                    <a:srcRect l="12140" r="15491"/>
-                    <a:stretch/>
+                  <pic:blipFill>
+                    <a:blip r:embed="rId7" cstate="print"/>
+                    <a:srcRect/>
+                    <a:stretch>
+                      <a:fillRect/>
+                    </a:stretch>
                   </pic:blipFill>
                   <pic:spPr bwMode="auto">
                     <a:xfrm>
                       <a:off x="0" y="0"/>
-                      <a:ext cx="4429125" cy="8655050"/>
+                      <a:ext cx="4468495" cy="8695690"/>
                     </a:xfrm>
                     <a:prstGeom prst="rect">
                       <a:avLst/>
                     </a:prstGeom>
-                    <a:ln>
+                    <a:noFill/>
+                    <a:ln w="9525">
                       <a:noFill/>
+                      <a:miter lim="800000"/>
+                      <a:headEnd/>
+                      <a:tailEnd/>
                     </a:ln>
-                    <a:extLst>
-                      <a:ext uri="{53640926-AAD7-44D8-BBD7-CCE9431645EC}">
-                        <a14:shadowObscured xmlns:a14="http://schemas.microsoft.com/office/drawing/2010/main"/>
-                      </a:ext>
-                    </a:extLst>
                   </pic:spPr>
                 </pic:pic>
               </a:graphicData>
@@ -2909,7 +3038,7 @@
                     <a:blip r:embed="rId8" cstate="print">
                       <a:extLst>
                         <a:ext uri="{28A0092B-C50C-407E-A947-70E740481C1C}">
-                          <a14:useLocalDpi xmlns:a14="http://schemas.microsoft.com/office/drawing/2010/main" val="0"/>
+                          <a14:useLocalDpi xmlns="" xmlns:wpc="http://schemas.microsoft.com/office/word/2010/wordprocessingCanvas" xmlns:cx="http://schemas.microsoft.com/office/drawing/2014/chartex" xmlns:cx1="http://schemas.microsoft.com/office/drawing/2015/9/8/chartex" xmlns:cx2="http://schemas.microsoft.com/office/drawing/2015/10/21/chartex" xmlns:cx3="http://schemas.microsoft.com/office/drawing/2016/5/9/chartex" xmlns:cx4="http://schemas.microsoft.com/office/drawing/2016/5/10/chartex" xmlns:cx5="http://schemas.microsoft.com/office/drawing/2016/5/11/chartex" xmlns:cx6="http://schemas.microsoft.com/office/drawing/2016/5/12/chartex" xmlns:cx7="http://schemas.microsoft.com/office/drawing/2016/5/13/chartex" xmlns:cx8="http://schemas.microsoft.com/office/drawing/2016/5/14/chartex" xmlns:mc="http://schemas.openxmlformats.org/markup-compatibility/2006" xmlns:aink="http://schemas.microsoft.com/office/drawing/2016/ink" xmlns:am3d="http://schemas.microsoft.com/office/drawing/2017/model3d" xmlns:o="urn:schemas-microsoft-com:office:office" xmlns:v="urn:schemas-microsoft-com:vml" xmlns:wp14="http://schemas.microsoft.com/office/word/2010/wordprocessingDrawing" xmlns:w10="urn:schemas-microsoft-com:office:word" xmlns:w="http://schemas.openxmlformats.org/wordprocessingml/2006/main" xmlns:w14="http://schemas.microsoft.com/office/word/2010/wordml" xmlns:w15="http://schemas.microsoft.com/office/word/2012/wordml" xmlns:w16cid="http://schemas.microsoft.com/office/word/2016/wordml/cid" xmlns:w16se="http://schemas.microsoft.com/office/word/2015/wordml/symex" xmlns:wpg="http://schemas.microsoft.com/office/word/2010/wordprocessingGroup" xmlns:wpi="http://schemas.microsoft.com/office/word/2010/wordprocessingInk" xmlns:wps="http://schemas.microsoft.com/office/word/2010/wordprocessingShape" xmlns:a14="http://schemas.microsoft.com/office/drawing/2010/main" val="0"/>
                         </a:ext>
                       </a:extLst>
                     </a:blip>
@@ -3010,7 +3139,7 @@
                     <a:blip r:embed="rId9" cstate="print">
                       <a:extLst>
                         <a:ext uri="{28A0092B-C50C-407E-A947-70E740481C1C}">
-                          <a14:useLocalDpi xmlns:a14="http://schemas.microsoft.com/office/drawing/2010/main" val="0"/>
+                          <a14:useLocalDpi xmlns="" xmlns:wpc="http://schemas.microsoft.com/office/word/2010/wordprocessingCanvas" xmlns:cx="http://schemas.microsoft.com/office/drawing/2014/chartex" xmlns:cx1="http://schemas.microsoft.com/office/drawing/2015/9/8/chartex" xmlns:cx2="http://schemas.microsoft.com/office/drawing/2015/10/21/chartex" xmlns:cx3="http://schemas.microsoft.com/office/drawing/2016/5/9/chartex" xmlns:cx4="http://schemas.microsoft.com/office/drawing/2016/5/10/chartex" xmlns:cx5="http://schemas.microsoft.com/office/drawing/2016/5/11/chartex" xmlns:cx6="http://schemas.microsoft.com/office/drawing/2016/5/12/chartex" xmlns:cx7="http://schemas.microsoft.com/office/drawing/2016/5/13/chartex" xmlns:cx8="http://schemas.microsoft.com/office/drawing/2016/5/14/chartex" xmlns:mc="http://schemas.openxmlformats.org/markup-compatibility/2006" xmlns:aink="http://schemas.microsoft.com/office/drawing/2016/ink" xmlns:am3d="http://schemas.microsoft.com/office/drawing/2017/model3d" xmlns:o="urn:schemas-microsoft-com:office:office" xmlns:v="urn:schemas-microsoft-com:vml" xmlns:wp14="http://schemas.microsoft.com/office/word/2010/wordprocessingDrawing" xmlns:w10="urn:schemas-microsoft-com:office:word" xmlns:w="http://schemas.openxmlformats.org/wordprocessingml/2006/main" xmlns:w14="http://schemas.microsoft.com/office/word/2010/wordml" xmlns:w15="http://schemas.microsoft.com/office/word/2012/wordml" xmlns:w16cid="http://schemas.microsoft.com/office/word/2016/wordml/cid" xmlns:w16se="http://schemas.microsoft.com/office/word/2015/wordml/symex" xmlns:wpg="http://schemas.microsoft.com/office/word/2010/wordprocessingGroup" xmlns:wpi="http://schemas.microsoft.com/office/word/2010/wordprocessingInk" xmlns:wps="http://schemas.microsoft.com/office/word/2010/wordprocessingShape" xmlns:a14="http://schemas.microsoft.com/office/drawing/2010/main" val="0"/>
                         </a:ext>
                       </a:extLst>
                     </a:blip>
@@ -3030,7 +3159,7 @@
                     </a:ln>
                     <a:extLst>
                       <a:ext uri="{53640926-AAD7-44D8-BBD7-CCE9431645EC}">
-                        <a14:shadowObscured xmlns:a14="http://schemas.microsoft.com/office/drawing/2010/main"/>
+                        <a14:shadowObscured xmlns="" xmlns:wpc="http://schemas.microsoft.com/office/word/2010/wordprocessingCanvas" xmlns:cx="http://schemas.microsoft.com/office/drawing/2014/chartex" xmlns:cx1="http://schemas.microsoft.com/office/drawing/2015/9/8/chartex" xmlns:cx2="http://schemas.microsoft.com/office/drawing/2015/10/21/chartex" xmlns:cx3="http://schemas.microsoft.com/office/drawing/2016/5/9/chartex" xmlns:cx4="http://schemas.microsoft.com/office/drawing/2016/5/10/chartex" xmlns:cx5="http://schemas.microsoft.com/office/drawing/2016/5/11/chartex" xmlns:cx6="http://schemas.microsoft.com/office/drawing/2016/5/12/chartex" xmlns:cx7="http://schemas.microsoft.com/office/drawing/2016/5/13/chartex" xmlns:cx8="http://schemas.microsoft.com/office/drawing/2016/5/14/chartex" xmlns:mc="http://schemas.openxmlformats.org/markup-compatibility/2006" xmlns:aink="http://schemas.microsoft.com/office/drawing/2016/ink" xmlns:am3d="http://schemas.microsoft.com/office/drawing/2017/model3d" xmlns:o="urn:schemas-microsoft-com:office:office" xmlns:v="urn:schemas-microsoft-com:vml" xmlns:wp14="http://schemas.microsoft.com/office/word/2010/wordprocessingDrawing" xmlns:w10="urn:schemas-microsoft-com:office:word" xmlns:w="http://schemas.openxmlformats.org/wordprocessingml/2006/main" xmlns:w14="http://schemas.microsoft.com/office/word/2010/wordml" xmlns:w15="http://schemas.microsoft.com/office/word/2012/wordml" xmlns:w16cid="http://schemas.microsoft.com/office/word/2016/wordml/cid" xmlns:w16se="http://schemas.microsoft.com/office/word/2015/wordml/symex" xmlns:wpg="http://schemas.microsoft.com/office/word/2010/wordprocessingGroup" xmlns:wpi="http://schemas.microsoft.com/office/word/2010/wordprocessingInk" xmlns:wps="http://schemas.microsoft.com/office/word/2010/wordprocessingShape" xmlns:a14="http://schemas.microsoft.com/office/drawing/2010/main"/>
                       </a:ext>
                     </a:extLst>
                   </pic:spPr>
@@ -3145,7 +3274,7 @@
                     <a:blip r:embed="rId10" cstate="print">
                       <a:extLst>
                         <a:ext uri="{28A0092B-C50C-407E-A947-70E740481C1C}">
-                          <a14:useLocalDpi xmlns:a14="http://schemas.microsoft.com/office/drawing/2010/main" val="0"/>
+                          <a14:useLocalDpi xmlns="" xmlns:wpc="http://schemas.microsoft.com/office/word/2010/wordprocessingCanvas" xmlns:cx="http://schemas.microsoft.com/office/drawing/2014/chartex" xmlns:cx1="http://schemas.microsoft.com/office/drawing/2015/9/8/chartex" xmlns:cx2="http://schemas.microsoft.com/office/drawing/2015/10/21/chartex" xmlns:cx3="http://schemas.microsoft.com/office/drawing/2016/5/9/chartex" xmlns:cx4="http://schemas.microsoft.com/office/drawing/2016/5/10/chartex" xmlns:cx5="http://schemas.microsoft.com/office/drawing/2016/5/11/chartex" xmlns:cx6="http://schemas.microsoft.com/office/drawing/2016/5/12/chartex" xmlns:cx7="http://schemas.microsoft.com/office/drawing/2016/5/13/chartex" xmlns:cx8="http://schemas.microsoft.com/office/drawing/2016/5/14/chartex" xmlns:mc="http://schemas.openxmlformats.org/markup-compatibility/2006" xmlns:aink="http://schemas.microsoft.com/office/drawing/2016/ink" xmlns:am3d="http://schemas.microsoft.com/office/drawing/2017/model3d" xmlns:o="urn:schemas-microsoft-com:office:office" xmlns:v="urn:schemas-microsoft-com:vml" xmlns:wp14="http://schemas.microsoft.com/office/word/2010/wordprocessingDrawing" xmlns:w10="urn:schemas-microsoft-com:office:word" xmlns:w="http://schemas.openxmlformats.org/wordprocessingml/2006/main" xmlns:w14="http://schemas.microsoft.com/office/word/2010/wordml" xmlns:w15="http://schemas.microsoft.com/office/word/2012/wordml" xmlns:w16cid="http://schemas.microsoft.com/office/word/2016/wordml/cid" xmlns:w16se="http://schemas.microsoft.com/office/word/2015/wordml/symex" xmlns:wpg="http://schemas.microsoft.com/office/word/2010/wordprocessingGroup" xmlns:wpi="http://schemas.microsoft.com/office/word/2010/wordprocessingInk" xmlns:wps="http://schemas.microsoft.com/office/word/2010/wordprocessingShape" xmlns:a14="http://schemas.microsoft.com/office/drawing/2010/main" val="0"/>
                         </a:ext>
                       </a:extLst>
                     </a:blip>
@@ -3165,7 +3294,7 @@
                     </a:ln>
                     <a:extLst>
                       <a:ext uri="{53640926-AAD7-44D8-BBD7-CCE9431645EC}">
-                        <a14:shadowObscured xmlns:a14="http://schemas.microsoft.com/office/drawing/2010/main"/>
+                        <a14:shadowObscured xmlns="" xmlns:wpc="http://schemas.microsoft.com/office/word/2010/wordprocessingCanvas" xmlns:cx="http://schemas.microsoft.com/office/drawing/2014/chartex" xmlns:cx1="http://schemas.microsoft.com/office/drawing/2015/9/8/chartex" xmlns:cx2="http://schemas.microsoft.com/office/drawing/2015/10/21/chartex" xmlns:cx3="http://schemas.microsoft.com/office/drawing/2016/5/9/chartex" xmlns:cx4="http://schemas.microsoft.com/office/drawing/2016/5/10/chartex" xmlns:cx5="http://schemas.microsoft.com/office/drawing/2016/5/11/chartex" xmlns:cx6="http://schemas.microsoft.com/office/drawing/2016/5/12/chartex" xmlns:cx7="http://schemas.microsoft.com/office/drawing/2016/5/13/chartex" xmlns:cx8="http://schemas.microsoft.com/office/drawing/2016/5/14/chartex" xmlns:mc="http://schemas.openxmlformats.org/markup-compatibility/2006" xmlns:aink="http://schemas.microsoft.com/office/drawing/2016/ink" xmlns:am3d="http://schemas.microsoft.com/office/drawing/2017/model3d" xmlns:o="urn:schemas-microsoft-com:office:office" xmlns:v="urn:schemas-microsoft-com:vml" xmlns:wp14="http://schemas.microsoft.com/office/word/2010/wordprocessingDrawing" xmlns:w10="urn:schemas-microsoft-com:office:word" xmlns:w="http://schemas.openxmlformats.org/wordprocessingml/2006/main" xmlns:w14="http://schemas.microsoft.com/office/word/2010/wordml" xmlns:w15="http://schemas.microsoft.com/office/word/2012/wordml" xmlns:w16cid="http://schemas.microsoft.com/office/word/2016/wordml/cid" xmlns:w16se="http://schemas.microsoft.com/office/word/2015/wordml/symex" xmlns:wpg="http://schemas.microsoft.com/office/word/2010/wordprocessingGroup" xmlns:wpi="http://schemas.microsoft.com/office/word/2010/wordprocessingInk" xmlns:wps="http://schemas.microsoft.com/office/word/2010/wordprocessingShape" xmlns:a14="http://schemas.microsoft.com/office/drawing/2010/main"/>
                       </a:ext>
                     </a:extLst>
                   </pic:spPr>
@@ -3274,7 +3403,7 @@
                     <a:blip r:embed="rId11" cstate="print">
                       <a:extLst>
                         <a:ext uri="{28A0092B-C50C-407E-A947-70E740481C1C}">
-                          <a14:useLocalDpi xmlns:a14="http://schemas.microsoft.com/office/drawing/2010/main" val="0"/>
+                          <a14:useLocalDpi xmlns="" xmlns:wpc="http://schemas.microsoft.com/office/word/2010/wordprocessingCanvas" xmlns:cx="http://schemas.microsoft.com/office/drawing/2014/chartex" xmlns:cx1="http://schemas.microsoft.com/office/drawing/2015/9/8/chartex" xmlns:cx2="http://schemas.microsoft.com/office/drawing/2015/10/21/chartex" xmlns:cx3="http://schemas.microsoft.com/office/drawing/2016/5/9/chartex" xmlns:cx4="http://schemas.microsoft.com/office/drawing/2016/5/10/chartex" xmlns:cx5="http://schemas.microsoft.com/office/drawing/2016/5/11/chartex" xmlns:cx6="http://schemas.microsoft.com/office/drawing/2016/5/12/chartex" xmlns:cx7="http://schemas.microsoft.com/office/drawing/2016/5/13/chartex" xmlns:cx8="http://schemas.microsoft.com/office/drawing/2016/5/14/chartex" xmlns:mc="http://schemas.openxmlformats.org/markup-compatibility/2006" xmlns:aink="http://schemas.microsoft.com/office/drawing/2016/ink" xmlns:am3d="http://schemas.microsoft.com/office/drawing/2017/model3d" xmlns:o="urn:schemas-microsoft-com:office:office" xmlns:v="urn:schemas-microsoft-com:vml" xmlns:wp14="http://schemas.microsoft.com/office/word/2010/wordprocessingDrawing" xmlns:w10="urn:schemas-microsoft-com:office:word" xmlns:w="http://schemas.openxmlformats.org/wordprocessingml/2006/main" xmlns:w14="http://schemas.microsoft.com/office/word/2010/wordml" xmlns:w15="http://schemas.microsoft.com/office/word/2012/wordml" xmlns:w16cid="http://schemas.microsoft.com/office/word/2016/wordml/cid" xmlns:w16se="http://schemas.microsoft.com/office/word/2015/wordml/symex" xmlns:wpg="http://schemas.microsoft.com/office/word/2010/wordprocessingGroup" xmlns:wpi="http://schemas.microsoft.com/office/word/2010/wordprocessingInk" xmlns:wps="http://schemas.microsoft.com/office/word/2010/wordprocessingShape" xmlns:a14="http://schemas.microsoft.com/office/drawing/2010/main" val="0"/>
                         </a:ext>
                       </a:extLst>
                     </a:blip>
@@ -3294,7 +3423,7 @@
                     </a:ln>
                     <a:extLst>
                       <a:ext uri="{53640926-AAD7-44D8-BBD7-CCE9431645EC}">
-                        <a14:shadowObscured xmlns:a14="http://schemas.microsoft.com/office/drawing/2010/main"/>
+                        <a14:shadowObscured xmlns="" xmlns:wpc="http://schemas.microsoft.com/office/word/2010/wordprocessingCanvas" xmlns:cx="http://schemas.microsoft.com/office/drawing/2014/chartex" xmlns:cx1="http://schemas.microsoft.com/office/drawing/2015/9/8/chartex" xmlns:cx2="http://schemas.microsoft.com/office/drawing/2015/10/21/chartex" xmlns:cx3="http://schemas.microsoft.com/office/drawing/2016/5/9/chartex" xmlns:cx4="http://schemas.microsoft.com/office/drawing/2016/5/10/chartex" xmlns:cx5="http://schemas.microsoft.com/office/drawing/2016/5/11/chartex" xmlns:cx6="http://schemas.microsoft.com/office/drawing/2016/5/12/chartex" xmlns:cx7="http://schemas.microsoft.com/office/drawing/2016/5/13/chartex" xmlns:cx8="http://schemas.microsoft.com/office/drawing/2016/5/14/chartex" xmlns:mc="http://schemas.openxmlformats.org/markup-compatibility/2006" xmlns:aink="http://schemas.microsoft.com/office/drawing/2016/ink" xmlns:am3d="http://schemas.microsoft.com/office/drawing/2017/model3d" xmlns:o="urn:schemas-microsoft-com:office:office" xmlns:v="urn:schemas-microsoft-com:vml" xmlns:wp14="http://schemas.microsoft.com/office/word/2010/wordprocessingDrawing" xmlns:w10="urn:schemas-microsoft-com:office:word" xmlns:w="http://schemas.openxmlformats.org/wordprocessingml/2006/main" xmlns:w14="http://schemas.microsoft.com/office/word/2010/wordml" xmlns:w15="http://schemas.microsoft.com/office/word/2012/wordml" xmlns:w16cid="http://schemas.microsoft.com/office/word/2016/wordml/cid" xmlns:w16se="http://schemas.microsoft.com/office/word/2015/wordml/symex" xmlns:wpg="http://schemas.microsoft.com/office/word/2010/wordprocessingGroup" xmlns:wpi="http://schemas.microsoft.com/office/word/2010/wordprocessingInk" xmlns:wps="http://schemas.microsoft.com/office/word/2010/wordprocessingShape" xmlns:a14="http://schemas.microsoft.com/office/drawing/2010/main"/>
                       </a:ext>
                     </a:extLst>
                   </pic:spPr>
@@ -3389,7 +3518,7 @@
                     <a:blip r:embed="rId12" cstate="print">
                       <a:extLst>
                         <a:ext uri="{28A0092B-C50C-407E-A947-70E740481C1C}">
-                          <a14:useLocalDpi xmlns:a14="http://schemas.microsoft.com/office/drawing/2010/main" val="0"/>
+                          <a14:useLocalDpi xmlns="" xmlns:wpc="http://schemas.microsoft.com/office/word/2010/wordprocessingCanvas" xmlns:cx="http://schemas.microsoft.com/office/drawing/2014/chartex" xmlns:cx1="http://schemas.microsoft.com/office/drawing/2015/9/8/chartex" xmlns:cx2="http://schemas.microsoft.com/office/drawing/2015/10/21/chartex" xmlns:cx3="http://schemas.microsoft.com/office/drawing/2016/5/9/chartex" xmlns:cx4="http://schemas.microsoft.com/office/drawing/2016/5/10/chartex" xmlns:cx5="http://schemas.microsoft.com/office/drawing/2016/5/11/chartex" xmlns:cx6="http://schemas.microsoft.com/office/drawing/2016/5/12/chartex" xmlns:cx7="http://schemas.microsoft.com/office/drawing/2016/5/13/chartex" xmlns:cx8="http://schemas.microsoft.com/office/drawing/2016/5/14/chartex" xmlns:mc="http://schemas.openxmlformats.org/markup-compatibility/2006" xmlns:aink="http://schemas.microsoft.com/office/drawing/2016/ink" xmlns:am3d="http://schemas.microsoft.com/office/drawing/2017/model3d" xmlns:o="urn:schemas-microsoft-com:office:office" xmlns:v="urn:schemas-microsoft-com:vml" xmlns:wp14="http://schemas.microsoft.com/office/word/2010/wordprocessingDrawing" xmlns:w10="urn:schemas-microsoft-com:office:word" xmlns:w="http://schemas.openxmlformats.org/wordprocessingml/2006/main" xmlns:w14="http://schemas.microsoft.com/office/word/2010/wordml" xmlns:w15="http://schemas.microsoft.com/office/word/2012/wordml" xmlns:w16cid="http://schemas.microsoft.com/office/word/2016/wordml/cid" xmlns:w16se="http://schemas.microsoft.com/office/word/2015/wordml/symex" xmlns:wpg="http://schemas.microsoft.com/office/word/2010/wordprocessingGroup" xmlns:wpi="http://schemas.microsoft.com/office/word/2010/wordprocessingInk" xmlns:wps="http://schemas.microsoft.com/office/word/2010/wordprocessingShape" xmlns:a14="http://schemas.microsoft.com/office/drawing/2010/main" val="0"/>
                         </a:ext>
                       </a:extLst>
                     </a:blip>
@@ -3409,7 +3538,7 @@
                     </a:ln>
                     <a:extLst>
                       <a:ext uri="{53640926-AAD7-44D8-BBD7-CCE9431645EC}">
-                        <a14:shadowObscured xmlns:a14="http://schemas.microsoft.com/office/drawing/2010/main"/>
+                        <a14:shadowObscured xmlns="" xmlns:wpc="http://schemas.microsoft.com/office/word/2010/wordprocessingCanvas" xmlns:cx="http://schemas.microsoft.com/office/drawing/2014/chartex" xmlns:cx1="http://schemas.microsoft.com/office/drawing/2015/9/8/chartex" xmlns:cx2="http://schemas.microsoft.com/office/drawing/2015/10/21/chartex" xmlns:cx3="http://schemas.microsoft.com/office/drawing/2016/5/9/chartex" xmlns:cx4="http://schemas.microsoft.com/office/drawing/2016/5/10/chartex" xmlns:cx5="http://schemas.microsoft.com/office/drawing/2016/5/11/chartex" xmlns:cx6="http://schemas.microsoft.com/office/drawing/2016/5/12/chartex" xmlns:cx7="http://schemas.microsoft.com/office/drawing/2016/5/13/chartex" xmlns:cx8="http://schemas.microsoft.com/office/drawing/2016/5/14/chartex" xmlns:mc="http://schemas.openxmlformats.org/markup-compatibility/2006" xmlns:aink="http://schemas.microsoft.com/office/drawing/2016/ink" xmlns:am3d="http://schemas.microsoft.com/office/drawing/2017/model3d" xmlns:o="urn:schemas-microsoft-com:office:office" xmlns:v="urn:schemas-microsoft-com:vml" xmlns:wp14="http://schemas.microsoft.com/office/word/2010/wordprocessingDrawing" xmlns:w10="urn:schemas-microsoft-com:office:word" xmlns:w="http://schemas.openxmlformats.org/wordprocessingml/2006/main" xmlns:w14="http://schemas.microsoft.com/office/word/2010/wordml" xmlns:w15="http://schemas.microsoft.com/office/word/2012/wordml" xmlns:w16cid="http://schemas.microsoft.com/office/word/2016/wordml/cid" xmlns:w16se="http://schemas.microsoft.com/office/word/2015/wordml/symex" xmlns:wpg="http://schemas.microsoft.com/office/word/2010/wordprocessingGroup" xmlns:wpi="http://schemas.microsoft.com/office/word/2010/wordprocessingInk" xmlns:wps="http://schemas.microsoft.com/office/word/2010/wordprocessingShape" xmlns:a14="http://schemas.microsoft.com/office/drawing/2010/main"/>
                       </a:ext>
                     </a:extLst>
                   </pic:spPr>
@@ -3504,7 +3633,7 @@
                     <a:blip r:embed="rId13" cstate="print">
                       <a:extLst>
                         <a:ext uri="{28A0092B-C50C-407E-A947-70E740481C1C}">
-                          <a14:useLocalDpi xmlns:a14="http://schemas.microsoft.com/office/drawing/2010/main" val="0"/>
+                          <a14:useLocalDpi xmlns="" xmlns:wpc="http://schemas.microsoft.com/office/word/2010/wordprocessingCanvas" xmlns:cx="http://schemas.microsoft.com/office/drawing/2014/chartex" xmlns:cx1="http://schemas.microsoft.com/office/drawing/2015/9/8/chartex" xmlns:cx2="http://schemas.microsoft.com/office/drawing/2015/10/21/chartex" xmlns:cx3="http://schemas.microsoft.com/office/drawing/2016/5/9/chartex" xmlns:cx4="http://schemas.microsoft.com/office/drawing/2016/5/10/chartex" xmlns:cx5="http://schemas.microsoft.com/office/drawing/2016/5/11/chartex" xmlns:cx6="http://schemas.microsoft.com/office/drawing/2016/5/12/chartex" xmlns:cx7="http://schemas.microsoft.com/office/drawing/2016/5/13/chartex" xmlns:cx8="http://schemas.microsoft.com/office/drawing/2016/5/14/chartex" xmlns:mc="http://schemas.openxmlformats.org/markup-compatibility/2006" xmlns:aink="http://schemas.microsoft.com/office/drawing/2016/ink" xmlns:am3d="http://schemas.microsoft.com/office/drawing/2017/model3d" xmlns:o="urn:schemas-microsoft-com:office:office" xmlns:v="urn:schemas-microsoft-com:vml" xmlns:wp14="http://schemas.microsoft.com/office/word/2010/wordprocessingDrawing" xmlns:w10="urn:schemas-microsoft-com:office:word" xmlns:w="http://schemas.openxmlformats.org/wordprocessingml/2006/main" xmlns:w14="http://schemas.microsoft.com/office/word/2010/wordml" xmlns:w15="http://schemas.microsoft.com/office/word/2012/wordml" xmlns:w16cid="http://schemas.microsoft.com/office/word/2016/wordml/cid" xmlns:w16se="http://schemas.microsoft.com/office/word/2015/wordml/symex" xmlns:wpg="http://schemas.microsoft.com/office/word/2010/wordprocessingGroup" xmlns:wpi="http://schemas.microsoft.com/office/word/2010/wordprocessingInk" xmlns:wps="http://schemas.microsoft.com/office/word/2010/wordprocessingShape" xmlns:a14="http://schemas.microsoft.com/office/drawing/2010/main" val="0"/>
                         </a:ext>
                       </a:extLst>
                     </a:blip>
@@ -3604,21 +3733,7 @@
         <w:rPr>
           <w:lang w:eastAsia="it-IT"/>
         </w:rPr>
-        <w:t xml:space="preserve"> illustrano gli scambi di messaggi </w:t>
-      </w:r>
-      <w:proofErr w:type="gramStart"/>
-      <w:r>
-        <w:rPr>
-          <w:lang w:eastAsia="it-IT"/>
-        </w:rPr>
-        <w:t>negli use</w:t>
-      </w:r>
-      <w:proofErr w:type="gramEnd"/>
-      <w:r>
-        <w:rPr>
-          <w:lang w:eastAsia="it-IT"/>
-        </w:rPr>
-        <w:t xml:space="preserve"> case principali. </w:t>
+        <w:t xml:space="preserve"> illustrano gli scambi di messaggi negli use case principali. </w:t>
       </w:r>
       <w:r>
         <w:rPr>
@@ -4077,13 +4192,27 @@
         <w:rPr>
           <w:lang w:eastAsia="it-IT"/>
         </w:rPr>
-        <w:t xml:space="preserve">Il seguente Class </w:t>
+        <w:t xml:space="preserve">Il seguente </w:t>
       </w:r>
       <w:proofErr w:type="spellStart"/>
       <w:r>
         <w:rPr>
           <w:lang w:eastAsia="it-IT"/>
         </w:rPr>
+        <w:t>Class</w:t>
+      </w:r>
+      <w:proofErr w:type="spellEnd"/>
+      <w:r>
+        <w:rPr>
+          <w:lang w:eastAsia="it-IT"/>
+        </w:rPr>
+        <w:t xml:space="preserve"> </w:t>
+      </w:r>
+      <w:proofErr w:type="spellStart"/>
+      <w:r>
+        <w:rPr>
+          <w:lang w:eastAsia="it-IT"/>
+        </w:rPr>
         <w:t>Diagram</w:t>
       </w:r>
       <w:proofErr w:type="spellEnd"/>
@@ -4118,7 +4247,7 @@
           <w:lang w:eastAsia="it-IT"/>
         </w:rPr>
         <w:drawing>
-          <wp:anchor distT="0" distB="0" distL="114300" distR="114300" simplePos="0" relativeHeight="251659776" behindDoc="1" locked="0" layoutInCell="1" allowOverlap="1" wp14:anchorId="2E1B8000">
+          <wp:anchor distT="0" distB="0" distL="114300" distR="114300" simplePos="0" relativeHeight="251659776" behindDoc="1" locked="0" layoutInCell="1" allowOverlap="1">
             <wp:simplePos x="0" y="0"/>
             <wp:positionH relativeFrom="column">
               <wp:posOffset>-501015</wp:posOffset>
@@ -4149,10 +4278,10 @@
                     <pic:cNvPicPr/>
                   </pic:nvPicPr>
                   <pic:blipFill>
-                    <a:blip r:embed="rId18">
+                    <a:blip r:embed="rId18" cstate="print">
                       <a:extLst>
                         <a:ext uri="{28A0092B-C50C-407E-A947-70E740481C1C}">
-                          <a14:useLocalDpi xmlns:a14="http://schemas.microsoft.com/office/drawing/2010/main" val="0"/>
+                          <a14:useLocalDpi xmlns="" xmlns:wpc="http://schemas.microsoft.com/office/word/2010/wordprocessingCanvas" xmlns:cx="http://schemas.microsoft.com/office/drawing/2014/chartex" xmlns:cx1="http://schemas.microsoft.com/office/drawing/2015/9/8/chartex" xmlns:cx2="http://schemas.microsoft.com/office/drawing/2015/10/21/chartex" xmlns:cx3="http://schemas.microsoft.com/office/drawing/2016/5/9/chartex" xmlns:cx4="http://schemas.microsoft.com/office/drawing/2016/5/10/chartex" xmlns:cx5="http://schemas.microsoft.com/office/drawing/2016/5/11/chartex" xmlns:cx6="http://schemas.microsoft.com/office/drawing/2016/5/12/chartex" xmlns:cx7="http://schemas.microsoft.com/office/drawing/2016/5/13/chartex" xmlns:cx8="http://schemas.microsoft.com/office/drawing/2016/5/14/chartex" xmlns:mc="http://schemas.openxmlformats.org/markup-compatibility/2006" xmlns:aink="http://schemas.microsoft.com/office/drawing/2016/ink" xmlns:am3d="http://schemas.microsoft.com/office/drawing/2017/model3d" xmlns:o="urn:schemas-microsoft-com:office:office" xmlns:v="urn:schemas-microsoft-com:vml" xmlns:wp14="http://schemas.microsoft.com/office/word/2010/wordprocessingDrawing" xmlns:w10="urn:schemas-microsoft-com:office:word" xmlns:w="http://schemas.openxmlformats.org/wordprocessingml/2006/main" xmlns:w14="http://schemas.microsoft.com/office/word/2010/wordml" xmlns:w15="http://schemas.microsoft.com/office/word/2012/wordml" xmlns:w16cid="http://schemas.microsoft.com/office/word/2016/wordml/cid" xmlns:w16se="http://schemas.microsoft.com/office/word/2015/wordml/symex" xmlns:wpg="http://schemas.microsoft.com/office/word/2010/wordprocessingGroup" xmlns:wpi="http://schemas.microsoft.com/office/word/2010/wordprocessingInk" xmlns:wps="http://schemas.microsoft.com/office/word/2010/wordprocessingShape" xmlns:a14="http://schemas.microsoft.com/office/drawing/2010/main" val="0"/>
                         </a:ext>
                       </a:extLst>
                     </a:blip>
@@ -4172,12 +4301,6 @@
                 </pic:pic>
               </a:graphicData>
             </a:graphic>
-            <wp14:sizeRelH relativeFrom="page">
-              <wp14:pctWidth>0</wp14:pctWidth>
-            </wp14:sizeRelH>
-            <wp14:sizeRelV relativeFrom="page">
-              <wp14:pctHeight>0</wp14:pctHeight>
-            </wp14:sizeRelV>
           </wp:anchor>
         </w:drawing>
       </w:r>
@@ -4217,7 +4340,53 @@
         <w:rPr>
           <w:lang w:eastAsia="it-IT"/>
         </w:rPr>
-        <w:t>Abbiamo utilizzato una metodologia di sviluppo Agile per avere una consegna del progetto ed uno sviluppo rapido del software mischiando le fasi di progettazione, specifica e implementazione. Abbiamo inoltre dato una maggiore importanza al codice che alla sua documentazione.</w:t>
+        <w:t xml:space="preserve">Abbiamo utilizzato una metodologia di sviluppo Agile per avere una consegna del progetto ed uno sviluppo rapido del software </w:t>
+      </w:r>
+      <w:r>
+        <w:rPr>
+          <w:lang w:eastAsia="it-IT"/>
+        </w:rPr>
+        <w:t>mescolando e alternando</w:t>
+      </w:r>
+      <w:r>
+        <w:rPr>
+          <w:lang w:eastAsia="it-IT"/>
+        </w:rPr>
+        <w:t xml:space="preserve"> le fasi di progettazione, specifica e implementazione. Abbiamo inoltre dato una maggiore importanza al codice che alla sua documentazione.</w:t>
+      </w:r>
+      <w:r>
+        <w:rPr>
+          <w:lang w:eastAsia="it-IT"/>
+        </w:rPr>
+        <w:t xml:space="preserve"> La parte iniziale di analisi è stata svolta in coppia (</w:t>
+      </w:r>
+      <w:proofErr w:type="spellStart"/>
+      <w:r>
+        <w:rPr>
+          <w:lang w:eastAsia="it-IT"/>
+        </w:rPr>
+        <w:t>pair</w:t>
+      </w:r>
+      <w:proofErr w:type="spellEnd"/>
+      <w:r>
+        <w:rPr>
+          <w:lang w:eastAsia="it-IT"/>
+        </w:rPr>
+        <w:t xml:space="preserve"> </w:t>
+      </w:r>
+      <w:proofErr w:type="spellStart"/>
+      <w:r>
+        <w:rPr>
+          <w:lang w:eastAsia="it-IT"/>
+        </w:rPr>
+        <w:t>designing</w:t>
+      </w:r>
+      <w:proofErr w:type="spellEnd"/>
+      <w:r>
+        <w:rPr>
+          <w:lang w:eastAsia="it-IT"/>
+        </w:rPr>
+        <w:t xml:space="preserve">). </w:t>
       </w:r>
     </w:p>
     <w:p>
@@ -4249,7 +4418,86 @@
         <w:rPr>
           <w:lang w:eastAsia="it-IT"/>
         </w:rPr>
-        <w:t>Ci siamo comunque frequentemente confrontati sulle attività svolte e sulle attività in elaborazione e su vari problemi di sviluppo.</w:t>
+        <w:t xml:space="preserve">Ci siamo comunque </w:t>
+      </w:r>
+      <w:r>
+        <w:rPr>
+          <w:lang w:eastAsia="it-IT"/>
+        </w:rPr>
+        <w:t>quotidianamente</w:t>
+      </w:r>
+      <w:r>
+        <w:rPr>
+          <w:lang w:eastAsia="it-IT"/>
+        </w:rPr>
+        <w:t xml:space="preserve"> confrontati sulle attività svolte e sulle attività in elaborazione </w:t>
+      </w:r>
+      <w:r>
+        <w:rPr>
+          <w:lang w:eastAsia="it-IT"/>
+        </w:rPr>
+        <w:t>oltre che</w:t>
+      </w:r>
+      <w:r>
+        <w:rPr>
+          <w:lang w:eastAsia="it-IT"/>
+        </w:rPr>
+        <w:t xml:space="preserve"> su vari problemi di sviluppo.</w:t>
+      </w:r>
+    </w:p>
+    <w:p>
+      <w:pPr>
+        <w:rPr>
+          <w:lang w:eastAsia="it-IT"/>
+        </w:rPr>
+      </w:pPr>
+      <w:r>
+        <w:rPr>
+          <w:lang w:eastAsia="it-IT"/>
+        </w:rPr>
+        <w:t xml:space="preserve">Abbiamo inoltre utilizzato </w:t>
+      </w:r>
+      <w:proofErr w:type="spellStart"/>
+      <w:r>
+        <w:rPr>
+          <w:lang w:eastAsia="it-IT"/>
+        </w:rPr>
+        <w:t>Git</w:t>
+      </w:r>
+      <w:proofErr w:type="spellEnd"/>
+      <w:r>
+        <w:rPr>
+          <w:lang w:eastAsia="it-IT"/>
+        </w:rPr>
+        <w:t xml:space="preserve"> come sistema di </w:t>
+      </w:r>
+      <w:proofErr w:type="spellStart"/>
+      <w:r>
+        <w:rPr>
+          <w:lang w:eastAsia="it-IT"/>
+        </w:rPr>
+        <w:t>versioning</w:t>
+      </w:r>
+      <w:proofErr w:type="spellEnd"/>
+      <w:r>
+        <w:rPr>
+          <w:lang w:eastAsia="it-IT"/>
+        </w:rPr>
+        <w:t xml:space="preserve"> e </w:t>
+      </w:r>
+      <w:proofErr w:type="spellStart"/>
+      <w:r>
+        <w:rPr>
+          <w:lang w:eastAsia="it-IT"/>
+        </w:rPr>
+        <w:t>GitHub</w:t>
+      </w:r>
+      <w:proofErr w:type="spellEnd"/>
+      <w:r>
+        <w:rPr>
+          <w:lang w:eastAsia="it-IT"/>
+        </w:rPr>
+        <w:t xml:space="preserve"> come piattaforma per la condivisione di codice</w:t>
       </w:r>
     </w:p>
     <w:p>
@@ -4305,13 +4553,27 @@
         <w:rPr>
           <w:lang w:eastAsia="it-IT"/>
         </w:rPr>
-        <w:t xml:space="preserve">Per l’architettura del software abbiamo utilizzato il pattern MVC (Model </w:t>
+        <w:t>Per l’architettura del software abbiamo utilizzato il pattern MVC (</w:t>
       </w:r>
       <w:proofErr w:type="spellStart"/>
       <w:r>
         <w:rPr>
           <w:lang w:eastAsia="it-IT"/>
         </w:rPr>
+        <w:t>Model</w:t>
+      </w:r>
+      <w:proofErr w:type="spellEnd"/>
+      <w:r>
+        <w:rPr>
+          <w:lang w:eastAsia="it-IT"/>
+        </w:rPr>
+        <w:t xml:space="preserve"> </w:t>
+      </w:r>
+      <w:proofErr w:type="spellStart"/>
+      <w:r>
+        <w:rPr>
+          <w:lang w:eastAsia="it-IT"/>
+        </w:rPr>
         <w:t>View</w:t>
       </w:r>
       <w:proofErr w:type="spellEnd"/>
@@ -4319,7 +4581,21 @@
         <w:rPr>
           <w:lang w:eastAsia="it-IT"/>
         </w:rPr>
-        <w:t xml:space="preserve"> Control) suddividendo così l</w:t>
+        <w:t xml:space="preserve"> </w:t>
+      </w:r>
+      <w:proofErr w:type="spellStart"/>
+      <w:r>
+        <w:rPr>
+          <w:lang w:eastAsia="it-IT"/>
+        </w:rPr>
+        <w:t>Control</w:t>
+      </w:r>
+      <w:proofErr w:type="spellEnd"/>
+      <w:r>
+        <w:rPr>
+          <w:lang w:eastAsia="it-IT"/>
+        </w:rPr>
+        <w:t>) suddividendo così l</w:t>
       </w:r>
       <w:r>
         <w:rPr>
@@ -4508,7 +4784,19 @@
         <w:rPr>
           <w:lang w:eastAsia="it-IT"/>
         </w:rPr>
-        <w:t xml:space="preserve"> che rappresenta le impostazioni di connessione al DB. L’oggetto infatti viene creato solamente una volta nella classe </w:t>
+        <w:t xml:space="preserve"> che rappresenta le impostazioni di connessione al DB. L’oggetto</w:t>
+      </w:r>
+      <w:r>
+        <w:rPr>
+          <w:lang w:eastAsia="it-IT"/>
+        </w:rPr>
+        <w:t xml:space="preserve"> è privato e</w:t>
+      </w:r>
+      <w:r>
+        <w:rPr>
+          <w:lang w:eastAsia="it-IT"/>
+        </w:rPr>
+        <w:t xml:space="preserve"> viene creato solamente una volta nella classe </w:t>
       </w:r>
       <w:proofErr w:type="spellStart"/>
       <w:r>
@@ -4522,7 +4810,13 @@
         <w:rPr>
           <w:lang w:eastAsia="it-IT"/>
         </w:rPr>
-        <w:t xml:space="preserve"> ed è accessibile alle altre classi tramite il metodo </w:t>
+        <w:t xml:space="preserve">; è reso </w:t>
+      </w:r>
+      <w:r>
+        <w:rPr>
+          <w:lang w:eastAsia="it-IT"/>
+        </w:rPr>
+        <w:t xml:space="preserve">accessibile alle altre classi tramite il metodo </w:t>
       </w:r>
       <w:proofErr w:type="spellStart"/>
       <w:r>
@@ -4587,7 +4881,7 @@
 </file>
 
 <file path=word/styles.xml><?xml version="1.0" encoding="utf-8"?>
-<w:styles xmlns:mc="http://schemas.openxmlformats.org/markup-compatibility/2006" xmlns:r="http://schemas.openxmlformats.org/officeDocument/2006/relationships" xmlns:w="http://schemas.openxmlformats.org/wordprocessingml/2006/main" xmlns:w14="http://schemas.microsoft.com/office/word/2010/wordml" xmlns:w15="http://schemas.microsoft.com/office/word/2012/wordml" xmlns:w16cid="http://schemas.microsoft.com/office/word/2016/wordml/cid" xmlns:w16se="http://schemas.microsoft.com/office/word/2015/wordml/symex" mc:Ignorable="w14 w15 w16se w16cid">
+<w:styles xmlns:r="http://schemas.openxmlformats.org/officeDocument/2006/relationships" xmlns:w="http://schemas.openxmlformats.org/wordprocessingml/2006/main">
   <w:docDefaults>
     <w:rPrDefault>
       <w:rPr>
@@ -4603,382 +4897,144 @@
       </w:pPr>
     </w:pPrDefault>
   </w:docDefaults>
-  <w:latentStyles w:defLockedState="0" w:defUIPriority="99" w:defSemiHidden="0" w:defUnhideWhenUsed="0" w:defQFormat="0" w:count="375">
-    <w:lsdException w:name="Normal" w:uiPriority="0" w:qFormat="1"/>
-    <w:lsdException w:name="heading 1" w:uiPriority="9" w:qFormat="1"/>
-    <w:lsdException w:name="heading 2" w:semiHidden="1" w:uiPriority="9" w:unhideWhenUsed="1" w:qFormat="1"/>
-    <w:lsdException w:name="heading 3" w:semiHidden="1" w:uiPriority="9" w:unhideWhenUsed="1" w:qFormat="1"/>
-    <w:lsdException w:name="heading 4" w:semiHidden="1" w:uiPriority="9" w:unhideWhenUsed="1" w:qFormat="1"/>
-    <w:lsdException w:name="heading 5" w:semiHidden="1" w:uiPriority="9" w:unhideWhenUsed="1" w:qFormat="1"/>
-    <w:lsdException w:name="heading 6" w:semiHidden="1" w:uiPriority="9" w:unhideWhenUsed="1" w:qFormat="1"/>
-    <w:lsdException w:name="heading 7" w:semiHidden="1" w:uiPriority="9" w:unhideWhenUsed="1" w:qFormat="1"/>
-    <w:lsdException w:name="heading 8" w:semiHidden="1" w:uiPriority="9" w:unhideWhenUsed="1" w:qFormat="1"/>
-    <w:lsdException w:name="heading 9" w:semiHidden="1" w:uiPriority="9" w:unhideWhenUsed="1" w:qFormat="1"/>
-    <w:lsdException w:name="index 1" w:semiHidden="1" w:unhideWhenUsed="1"/>
-    <w:lsdException w:name="index 2" w:semiHidden="1" w:unhideWhenUsed="1"/>
-    <w:lsdException w:name="index 3" w:semiHidden="1" w:unhideWhenUsed="1"/>
-    <w:lsdException w:name="index 4" w:semiHidden="1" w:unhideWhenUsed="1"/>
-    <w:lsdException w:name="index 5" w:semiHidden="1" w:unhideWhenUsed="1"/>
-    <w:lsdException w:name="index 6" w:semiHidden="1" w:unhideWhenUsed="1"/>
-    <w:lsdException w:name="index 7" w:semiHidden="1" w:unhideWhenUsed="1"/>
-    <w:lsdException w:name="index 8" w:semiHidden="1" w:unhideWhenUsed="1"/>
-    <w:lsdException w:name="index 9" w:semiHidden="1" w:unhideWhenUsed="1"/>
-    <w:lsdException w:name="toc 1" w:semiHidden="1" w:uiPriority="39" w:unhideWhenUsed="1"/>
-    <w:lsdException w:name="toc 2" w:semiHidden="1" w:uiPriority="39" w:unhideWhenUsed="1"/>
-    <w:lsdException w:name="toc 3" w:semiHidden="1" w:uiPriority="39" w:unhideWhenUsed="1"/>
-    <w:lsdException w:name="toc 4" w:semiHidden="1" w:uiPriority="39" w:unhideWhenUsed="1"/>
-    <w:lsdException w:name="toc 5" w:semiHidden="1" w:uiPriority="39" w:unhideWhenUsed="1"/>
-    <w:lsdException w:name="toc 6" w:semiHidden="1" w:uiPriority="39" w:unhideWhenUsed="1"/>
-    <w:lsdException w:name="toc 7" w:semiHidden="1" w:uiPriority="39" w:unhideWhenUsed="1"/>
-    <w:lsdException w:name="toc 8" w:semiHidden="1" w:uiPriority="39" w:unhideWhenUsed="1"/>
-    <w:lsdException w:name="toc 9" w:semiHidden="1" w:uiPriority="39" w:unhideWhenUsed="1"/>
-    <w:lsdException w:name="Normal Indent" w:semiHidden="1" w:unhideWhenUsed="1"/>
-    <w:lsdException w:name="footnote text" w:semiHidden="1" w:unhideWhenUsed="1"/>
-    <w:lsdException w:name="annotation text" w:semiHidden="1" w:unhideWhenUsed="1"/>
-    <w:lsdException w:name="header" w:semiHidden="1" w:unhideWhenUsed="1"/>
-    <w:lsdException w:name="footer" w:semiHidden="1" w:unhideWhenUsed="1"/>
-    <w:lsdException w:name="index heading" w:semiHidden="1" w:unhideWhenUsed="1"/>
-    <w:lsdException w:name="caption" w:semiHidden="1" w:uiPriority="35" w:unhideWhenUsed="1" w:qFormat="1"/>
-    <w:lsdException w:name="table of figures" w:semiHidden="1" w:unhideWhenUsed="1"/>
-    <w:lsdException w:name="envelope address" w:semiHidden="1" w:unhideWhenUsed="1"/>
-    <w:lsdException w:name="envelope return" w:semiHidden="1" w:unhideWhenUsed="1"/>
-    <w:lsdException w:name="footnote reference" w:semiHidden="1" w:unhideWhenUsed="1"/>
-    <w:lsdException w:name="annotation reference" w:semiHidden="1" w:unhideWhenUsed="1"/>
-    <w:lsdException w:name="line number" w:semiHidden="1" w:unhideWhenUsed="1"/>
-    <w:lsdException w:name="page number" w:semiHidden="1" w:unhideWhenUsed="1"/>
-    <w:lsdException w:name="endnote reference" w:semiHidden="1" w:unhideWhenUsed="1"/>
-    <w:lsdException w:name="endnote text" w:semiHidden="1" w:unhideWhenUsed="1"/>
-    <w:lsdException w:name="table of authorities" w:semiHidden="1" w:unhideWhenUsed="1"/>
-    <w:lsdException w:name="macro" w:semiHidden="1" w:unhideWhenUsed="1"/>
-    <w:lsdException w:name="toa heading" w:semiHidden="1" w:unhideWhenUsed="1"/>
-    <w:lsdException w:name="List" w:semiHidden="1" w:unhideWhenUsed="1"/>
-    <w:lsdException w:name="List Bullet" w:semiHidden="1" w:unhideWhenUsed="1"/>
-    <w:lsdException w:name="List Number" w:semiHidden="1" w:unhideWhenUsed="1"/>
-    <w:lsdException w:name="List 2" w:semiHidden="1" w:unhideWhenUsed="1"/>
-    <w:lsdException w:name="List 3" w:semiHidden="1" w:unhideWhenUsed="1"/>
-    <w:lsdException w:name="List 4" w:semiHidden="1" w:unhideWhenUsed="1"/>
-    <w:lsdException w:name="List 5" w:semiHidden="1" w:unhideWhenUsed="1"/>
-    <w:lsdException w:name="List Bullet 2" w:semiHidden="1" w:unhideWhenUsed="1"/>
-    <w:lsdException w:name="List Bullet 3" w:semiHidden="1" w:unhideWhenUsed="1"/>
-    <w:lsdException w:name="List Bullet 4" w:semiHidden="1" w:unhideWhenUsed="1"/>
-    <w:lsdException w:name="List Bullet 5" w:semiHidden="1" w:unhideWhenUsed="1"/>
-    <w:lsdException w:name="List Number 2" w:semiHidden="1" w:unhideWhenUsed="1"/>
-    <w:lsdException w:name="List Number 3" w:semiHidden="1" w:unhideWhenUsed="1"/>
-    <w:lsdException w:name="List Number 4" w:semiHidden="1" w:unhideWhenUsed="1"/>
-    <w:lsdException w:name="List Number 5" w:semiHidden="1" w:unhideWhenUsed="1"/>
-    <w:lsdException w:name="Title" w:uiPriority="10" w:qFormat="1"/>
-    <w:lsdException w:name="Closing" w:semiHidden="1" w:unhideWhenUsed="1"/>
-    <w:lsdException w:name="Signature" w:semiHidden="1" w:unhideWhenUsed="1"/>
-    <w:lsdException w:name="Default Paragraph Font" w:semiHidden="1" w:uiPriority="1" w:unhideWhenUsed="1"/>
-    <w:lsdException w:name="Body Text" w:semiHidden="1" w:unhideWhenUsed="1"/>
-    <w:lsdException w:name="Body Text Indent" w:semiHidden="1" w:unhideWhenUsed="1"/>
-    <w:lsdException w:name="List Continue" w:semiHidden="1" w:unhideWhenUsed="1"/>
-    <w:lsdException w:name="List Continue 2" w:semiHidden="1" w:unhideWhenUsed="1"/>
-    <w:lsdException w:name="List Continue 3" w:semiHidden="1" w:unhideWhenUsed="1"/>
-    <w:lsdException w:name="List Continue 4" w:semiHidden="1" w:unhideWhenUsed="1"/>
-    <w:lsdException w:name="List Continue 5" w:semiHidden="1" w:unhideWhenUsed="1"/>
-    <w:lsdException w:name="Message Header" w:semiHidden="1" w:unhideWhenUsed="1"/>
-    <w:lsdException w:name="Subtitle" w:uiPriority="11" w:qFormat="1"/>
-    <w:lsdException w:name="Salutation" w:semiHidden="1" w:unhideWhenUsed="1"/>
-    <w:lsdException w:name="Date" w:semiHidden="1" w:unhideWhenUsed="1"/>
-    <w:lsdException w:name="Body Text First Indent" w:semiHidden="1" w:unhideWhenUsed="1"/>
-    <w:lsdException w:name="Body Text First Indent 2" w:semiHidden="1" w:unhideWhenUsed="1"/>
-    <w:lsdException w:name="Note Heading" w:semiHidden="1" w:unhideWhenUsed="1"/>
-    <w:lsdException w:name="Body Text 2" w:semiHidden="1" w:unhideWhenUsed="1"/>
-    <w:lsdException w:name="Body Text 3" w:semiHidden="1" w:unhideWhenUsed="1"/>
-    <w:lsdException w:name="Body Text Indent 2" w:semiHidden="1" w:unhideWhenUsed="1"/>
-    <w:lsdException w:name="Body Text Indent 3" w:semiHidden="1" w:unhideWhenUsed="1"/>
-    <w:lsdException w:name="Block Text" w:semiHidden="1" w:unhideWhenUsed="1"/>
-    <w:lsdException w:name="Hyperlink" w:semiHidden="1" w:unhideWhenUsed="1"/>
-    <w:lsdException w:name="FollowedHyperlink" w:semiHidden="1" w:unhideWhenUsed="1"/>
-    <w:lsdException w:name="Strong" w:uiPriority="22" w:qFormat="1"/>
-    <w:lsdException w:name="Emphasis" w:uiPriority="20" w:qFormat="1"/>
-    <w:lsdException w:name="Document Map" w:semiHidden="1" w:unhideWhenUsed="1"/>
-    <w:lsdException w:name="Plain Text" w:semiHidden="1" w:unhideWhenUsed="1"/>
-    <w:lsdException w:name="E-mail Signature" w:semiHidden="1" w:unhideWhenUsed="1"/>
-    <w:lsdException w:name="HTML Top of Form" w:semiHidden="1" w:unhideWhenUsed="1"/>
-    <w:lsdException w:name="HTML Bottom of Form" w:semiHidden="1" w:unhideWhenUsed="1"/>
-    <w:lsdException w:name="Normal (Web)" w:semiHidden="1" w:unhideWhenUsed="1"/>
-    <w:lsdException w:name="HTML Acronym" w:semiHidden="1" w:unhideWhenUsed="1"/>
-    <w:lsdException w:name="HTML Address" w:semiHidden="1" w:unhideWhenUsed="1"/>
-    <w:lsdException w:name="HTML Cite" w:semiHidden="1" w:unhideWhenUsed="1"/>
-    <w:lsdException w:name="HTML Code" w:semiHidden="1" w:unhideWhenUsed="1"/>
-    <w:lsdException w:name="HTML Definition" w:semiHidden="1" w:unhideWhenUsed="1"/>
-    <w:lsdException w:name="HTML Keyboard" w:semiHidden="1" w:unhideWhenUsed="1"/>
-    <w:lsdException w:name="HTML Preformatted" w:semiHidden="1" w:unhideWhenUsed="1"/>
-    <w:lsdException w:name="HTML Sample" w:semiHidden="1" w:unhideWhenUsed="1"/>
-    <w:lsdException w:name="HTML Typewriter" w:semiHidden="1" w:unhideWhenUsed="1"/>
-    <w:lsdException w:name="HTML Variable" w:semiHidden="1" w:unhideWhenUsed="1"/>
-    <w:lsdException w:name="Normal Table" w:semiHidden="1" w:unhideWhenUsed="1"/>
-    <w:lsdException w:name="annotation subject" w:semiHidden="1" w:unhideWhenUsed="1"/>
-    <w:lsdException w:name="No List" w:semiHidden="1" w:unhideWhenUsed="1"/>
-    <w:lsdException w:name="Outline List 1" w:semiHidden="1" w:unhideWhenUsed="1"/>
-    <w:lsdException w:name="Outline List 2" w:semiHidden="1" w:unhideWhenUsed="1"/>
-    <w:lsdException w:name="Outline List 3" w:semiHidden="1" w:unhideWhenUsed="1"/>
-    <w:lsdException w:name="Table Simple 1" w:semiHidden="1" w:unhideWhenUsed="1"/>
-    <w:lsdException w:name="Table Simple 2" w:semiHidden="1" w:unhideWhenUsed="1"/>
-    <w:lsdException w:name="Table Simple 3" w:semiHidden="1" w:unhideWhenUsed="1"/>
-    <w:lsdException w:name="Table Classic 1" w:semiHidden="1" w:unhideWhenUsed="1"/>
-    <w:lsdException w:name="Table Classic 2" w:semiHidden="1" w:unhideWhenUsed="1"/>
-    <w:lsdException w:name="Table Classic 3" w:semiHidden="1" w:unhideWhenUsed="1"/>
-    <w:lsdException w:name="Table Classic 4" w:semiHidden="1" w:unhideWhenUsed="1"/>
-    <w:lsdException w:name="Table Colorful 1" w:semiHidden="1" w:unhideWhenUsed="1"/>
-    <w:lsdException w:name="Table Colorful 2" w:semiHidden="1" w:unhideWhenUsed="1"/>
-    <w:lsdException w:name="Table Colorful 3" w:semiHidden="1" w:unhideWhenUsed="1"/>
-    <w:lsdException w:name="Table Columns 1" w:semiHidden="1" w:unhideWhenUsed="1"/>
-    <w:lsdException w:name="Table Columns 2" w:semiHidden="1" w:unhideWhenUsed="1"/>
-    <w:lsdException w:name="Table Columns 3" w:semiHidden="1" w:unhideWhenUsed="1"/>
-    <w:lsdException w:name="Table Columns 4" w:semiHidden="1" w:unhideWhenUsed="1"/>
-    <w:lsdException w:name="Table Columns 5" w:semiHidden="1" w:unhideWhenUsed="1"/>
-    <w:lsdException w:name="Table Grid 1" w:semiHidden="1" w:unhideWhenUsed="1"/>
-    <w:lsdException w:name="Table Grid 2" w:semiHidden="1" w:unhideWhenUsed="1"/>
-    <w:lsdException w:name="Table Grid 3" w:semiHidden="1" w:unhideWhenUsed="1"/>
-    <w:lsdException w:name="Table Grid 4" w:semiHidden="1" w:unhideWhenUsed="1"/>
-    <w:lsdException w:name="Table Grid 5" w:semiHidden="1" w:unhideWhenUsed="1"/>
-    <w:lsdException w:name="Table Grid 6" w:semiHidden="1" w:unhideWhenUsed="1"/>
-    <w:lsdException w:name="Table Grid 7" w:semiHidden="1" w:unhideWhenUsed="1"/>
-    <w:lsdException w:name="Table Grid 8" w:semiHidden="1" w:unhideWhenUsed="1"/>
-    <w:lsdException w:name="Table List 1" w:semiHidden="1" w:unhideWhenUsed="1"/>
-    <w:lsdException w:name="Table List 2" w:semiHidden="1" w:unhideWhenUsed="1"/>
-    <w:lsdException w:name="Table List 3" w:semiHidden="1" w:unhideWhenUsed="1"/>
-    <w:lsdException w:name="Table List 4" w:semiHidden="1" w:unhideWhenUsed="1"/>
-    <w:lsdException w:name="Table List 5" w:semiHidden="1" w:unhideWhenUsed="1"/>
-    <w:lsdException w:name="Table List 6" w:semiHidden="1" w:unhideWhenUsed="1"/>
-    <w:lsdException w:name="Table List 7" w:semiHidden="1" w:unhideWhenUsed="1"/>
-    <w:lsdException w:name="Table List 8" w:semiHidden="1" w:unhideWhenUsed="1"/>
-    <w:lsdException w:name="Table 3D effects 1" w:semiHidden="1" w:unhideWhenUsed="1"/>
-    <w:lsdException w:name="Table 3D effects 2" w:semiHidden="1" w:unhideWhenUsed="1"/>
-    <w:lsdException w:name="Table 3D effects 3" w:semiHidden="1" w:unhideWhenUsed="1"/>
-    <w:lsdException w:name="Table Contemporary" w:semiHidden="1" w:unhideWhenUsed="1"/>
-    <w:lsdException w:name="Table Elegant" w:semiHidden="1" w:unhideWhenUsed="1"/>
-    <w:lsdException w:name="Table Professional" w:semiHidden="1" w:unhideWhenUsed="1"/>
-    <w:lsdException w:name="Table Subtle 1" w:semiHidden="1" w:unhideWhenUsed="1"/>
-    <w:lsdException w:name="Table Subtle 2" w:semiHidden="1" w:unhideWhenUsed="1"/>
-    <w:lsdException w:name="Table Web 1" w:semiHidden="1" w:unhideWhenUsed="1"/>
-    <w:lsdException w:name="Table Web 2" w:semiHidden="1" w:unhideWhenUsed="1"/>
-    <w:lsdException w:name="Table Web 3" w:semiHidden="1" w:unhideWhenUsed="1"/>
-    <w:lsdException w:name="Balloon Text" w:semiHidden="1" w:unhideWhenUsed="1"/>
-    <w:lsdException w:name="Table Grid" w:semiHidden="1" w:uiPriority="39" w:unhideWhenUsed="1"/>
-    <w:lsdException w:name="Table Theme" w:semiHidden="1" w:unhideWhenUsed="1"/>
-    <w:lsdException w:name="Placeholder Text" w:semiHidden="1"/>
-    <w:lsdException w:name="No Spacing" w:uiPriority="1" w:qFormat="1"/>
-    <w:lsdException w:name="Light Shading" w:uiPriority="60"/>
-    <w:lsdException w:name="Light List" w:uiPriority="61"/>
-    <w:lsdException w:name="Light Grid" w:uiPriority="62"/>
-    <w:lsdException w:name="Medium Shading 1" w:uiPriority="63"/>
-    <w:lsdException w:name="Medium Shading 2" w:uiPriority="64"/>
-    <w:lsdException w:name="Medium List 1" w:uiPriority="65"/>
-    <w:lsdException w:name="Medium List 2" w:uiPriority="66"/>
-    <w:lsdException w:name="Medium Grid 1" w:uiPriority="67"/>
-    <w:lsdException w:name="Medium Grid 2" w:uiPriority="68"/>
-    <w:lsdException w:name="Medium Grid 3" w:uiPriority="69"/>
-    <w:lsdException w:name="Dark List" w:uiPriority="70"/>
-    <w:lsdException w:name="Colorful Shading" w:uiPriority="71"/>
-    <w:lsdException w:name="Colorful List" w:uiPriority="72"/>
-    <w:lsdException w:name="Colorful Grid" w:uiPriority="73"/>
-    <w:lsdException w:name="Light Shading Accent 1" w:uiPriority="60"/>
-    <w:lsdException w:name="Light List Accent 1" w:uiPriority="61"/>
-    <w:lsdException w:name="Light Grid Accent 1" w:uiPriority="62"/>
-    <w:lsdException w:name="Medium Shading 1 Accent 1" w:uiPriority="63"/>
-    <w:lsdException w:name="Medium Shading 2 Accent 1" w:uiPriority="64"/>
-    <w:lsdException w:name="Medium List 1 Accent 1" w:uiPriority="65"/>
-    <w:lsdException w:name="Revision" w:semiHidden="1"/>
-    <w:lsdException w:name="List Paragraph" w:uiPriority="34" w:qFormat="1"/>
-    <w:lsdException w:name="Quote" w:uiPriority="29" w:qFormat="1"/>
-    <w:lsdException w:name="Intense Quote" w:uiPriority="30" w:qFormat="1"/>
-    <w:lsdException w:name="Medium List 2 Accent 1" w:uiPriority="66"/>
-    <w:lsdException w:name="Medium Grid 1 Accent 1" w:uiPriority="67"/>
-    <w:lsdException w:name="Medium Grid 2 Accent 1" w:uiPriority="68"/>
-    <w:lsdException w:name="Medium Grid 3 Accent 1" w:uiPriority="69"/>
-    <w:lsdException w:name="Dark List Accent 1" w:uiPriority="70"/>
-    <w:lsdException w:name="Colorful Shading Accent 1" w:uiPriority="71"/>
-    <w:lsdException w:name="Colorful List Accent 1" w:uiPriority="72"/>
-    <w:lsdException w:name="Colorful Grid Accent 1" w:uiPriority="73"/>
-    <w:lsdException w:name="Light Shading Accent 2" w:uiPriority="60"/>
-    <w:lsdException w:name="Light List Accent 2" w:uiPriority="61"/>
-    <w:lsdException w:name="Light Grid Accent 2" w:uiPriority="62"/>
-    <w:lsdException w:name="Medium Shading 1 Accent 2" w:uiPriority="63"/>
-    <w:lsdException w:name="Medium Shading 2 Accent 2" w:uiPriority="64"/>
-    <w:lsdException w:name="Medium List 1 Accent 2" w:uiPriority="65"/>
-    <w:lsdException w:name="Medium List 2 Accent 2" w:uiPriority="66"/>
-    <w:lsdException w:name="Medium Grid 1 Accent 2" w:uiPriority="67"/>
-    <w:lsdException w:name="Medium Grid 2 Accent 2" w:uiPriority="68"/>
-    <w:lsdException w:name="Medium Grid 3 Accent 2" w:uiPriority="69"/>
-    <w:lsdException w:name="Dark List Accent 2" w:uiPriority="70"/>
-    <w:lsdException w:name="Colorful Shading Accent 2" w:uiPriority="71"/>
-    <w:lsdException w:name="Colorful List Accent 2" w:uiPriority="72"/>
-    <w:lsdException w:name="Colorful Grid Accent 2" w:uiPriority="73"/>
-    <w:lsdException w:name="Light Shading Accent 3" w:uiPriority="60"/>
-    <w:lsdException w:name="Light List Accent 3" w:uiPriority="61"/>
-    <w:lsdException w:name="Light Grid Accent 3" w:uiPriority="62"/>
-    <w:lsdException w:name="Medium Shading 1 Accent 3" w:uiPriority="63"/>
-    <w:lsdException w:name="Medium Shading 2 Accent 3" w:uiPriority="64"/>
-    <w:lsdException w:name="Medium List 1 Accent 3" w:uiPriority="65"/>
-    <w:lsdException w:name="Medium List 2 Accent 3" w:uiPriority="66"/>
-    <w:lsdException w:name="Medium Grid 1 Accent 3" w:uiPriority="67"/>
-    <w:lsdException w:name="Medium Grid 2 Accent 3" w:uiPriority="68"/>
-    <w:lsdException w:name="Medium Grid 3 Accent 3" w:uiPriority="69"/>
-    <w:lsdException w:name="Dark List Accent 3" w:uiPriority="70"/>
-    <w:lsdException w:name="Colorful Shading Accent 3" w:uiPriority="71"/>
-    <w:lsdException w:name="Colorful List Accent 3" w:uiPriority="72"/>
-    <w:lsdException w:name="Colorful Grid Accent 3" w:uiPriority="73"/>
-    <w:lsdException w:name="Light Shading Accent 4" w:uiPriority="60"/>
-    <w:lsdException w:name="Light List Accent 4" w:uiPriority="61"/>
-    <w:lsdException w:name="Light Grid Accent 4" w:uiPriority="62"/>
-    <w:lsdException w:name="Medium Shading 1 Accent 4" w:uiPriority="63"/>
-    <w:lsdException w:name="Medium Shading 2 Accent 4" w:uiPriority="64"/>
-    <w:lsdException w:name="Medium List 1 Accent 4" w:uiPriority="65"/>
-    <w:lsdException w:name="Medium List 2 Accent 4" w:uiPriority="66"/>
-    <w:lsdException w:name="Medium Grid 1 Accent 4" w:uiPriority="67"/>
-    <w:lsdException w:name="Medium Grid 2 Accent 4" w:uiPriority="68"/>
-    <w:lsdException w:name="Medium Grid 3 Accent 4" w:uiPriority="69"/>
-    <w:lsdException w:name="Dark List Accent 4" w:uiPriority="70"/>
-    <w:lsdException w:name="Colorful Shading Accent 4" w:uiPriority="71"/>
-    <w:lsdException w:name="Colorful List Accent 4" w:uiPriority="72"/>
-    <w:lsdException w:name="Colorful Grid Accent 4" w:uiPriority="73"/>
-    <w:lsdException w:name="Light Shading Accent 5" w:uiPriority="60"/>
-    <w:lsdException w:name="Light List Accent 5" w:uiPriority="61"/>
-    <w:lsdException w:name="Light Grid Accent 5" w:uiPriority="62"/>
-    <w:lsdException w:name="Medium Shading 1 Accent 5" w:uiPriority="63"/>
-    <w:lsdException w:name="Medium Shading 2 Accent 5" w:uiPriority="64"/>
-    <w:lsdException w:name="Medium List 1 Accent 5" w:uiPriority="65"/>
-    <w:lsdException w:name="Medium List 2 Accent 5" w:uiPriority="66"/>
-    <w:lsdException w:name="Medium Grid 1 Accent 5" w:uiPriority="67"/>
-    <w:lsdException w:name="Medium Grid 2 Accent 5" w:uiPriority="68"/>
-    <w:lsdException w:name="Medium Grid 3 Accent 5" w:uiPriority="69"/>
-    <w:lsdException w:name="Dark List Accent 5" w:uiPriority="70"/>
-    <w:lsdException w:name="Colorful Shading Accent 5" w:uiPriority="71"/>
-    <w:lsdException w:name="Colorful List Accent 5" w:uiPriority="72"/>
-    <w:lsdException w:name="Colorful Grid Accent 5" w:uiPriority="73"/>
-    <w:lsdException w:name="Light Shading Accent 6" w:uiPriority="60"/>
-    <w:lsdException w:name="Light List Accent 6" w:uiPriority="61"/>
-    <w:lsdException w:name="Light Grid Accent 6" w:uiPriority="62"/>
-    <w:lsdException w:name="Medium Shading 1 Accent 6" w:uiPriority="63"/>
-    <w:lsdException w:name="Medium Shading 2 Accent 6" w:uiPriority="64"/>
-    <w:lsdException w:name="Medium List 1 Accent 6" w:uiPriority="65"/>
-    <w:lsdException w:name="Medium List 2 Accent 6" w:uiPriority="66"/>
-    <w:lsdException w:name="Medium Grid 1 Accent 6" w:uiPriority="67"/>
-    <w:lsdException w:name="Medium Grid 2 Accent 6" w:uiPriority="68"/>
-    <w:lsdException w:name="Medium Grid 3 Accent 6" w:uiPriority="69"/>
-    <w:lsdException w:name="Dark List Accent 6" w:uiPriority="70"/>
-    <w:lsdException w:name="Colorful Shading Accent 6" w:uiPriority="71"/>
-    <w:lsdException w:name="Colorful List Accent 6" w:uiPriority="72"/>
-    <w:lsdException w:name="Colorful Grid Accent 6" w:uiPriority="73"/>
-    <w:lsdException w:name="Subtle Emphasis" w:uiPriority="19" w:qFormat="1"/>
-    <w:lsdException w:name="Intense Emphasis" w:uiPriority="21" w:qFormat="1"/>
-    <w:lsdException w:name="Subtle Reference" w:uiPriority="31" w:qFormat="1"/>
-    <w:lsdException w:name="Intense Reference" w:uiPriority="32" w:qFormat="1"/>
-    <w:lsdException w:name="Book Title" w:uiPriority="33" w:qFormat="1"/>
-    <w:lsdException w:name="Bibliography" w:semiHidden="1" w:uiPriority="37" w:unhideWhenUsed="1"/>
-    <w:lsdException w:name="TOC Heading" w:semiHidden="1" w:uiPriority="39" w:unhideWhenUsed="1" w:qFormat="1"/>
-    <w:lsdException w:name="Plain Table 1" w:uiPriority="41"/>
-    <w:lsdException w:name="Plain Table 2" w:uiPriority="42"/>
-    <w:lsdException w:name="Plain Table 3" w:uiPriority="43"/>
-    <w:lsdException w:name="Plain Table 4" w:uiPriority="44"/>
-    <w:lsdException w:name="Plain Table 5" w:uiPriority="45"/>
-    <w:lsdException w:name="Grid Table Light" w:uiPriority="40"/>
-    <w:lsdException w:name="Grid Table 1 Light" w:uiPriority="46"/>
-    <w:lsdException w:name="Grid Table 2" w:uiPriority="47"/>
-    <w:lsdException w:name="Grid Table 3" w:uiPriority="48"/>
-    <w:lsdException w:name="Grid Table 4" w:uiPriority="49"/>
-    <w:lsdException w:name="Grid Table 5 Dark" w:uiPriority="50"/>
-    <w:lsdException w:name="Grid Table 6 Colorful" w:uiPriority="51"/>
-    <w:lsdException w:name="Grid Table 7 Colorful" w:uiPriority="52"/>
-    <w:lsdException w:name="Grid Table 1 Light Accent 1" w:uiPriority="46"/>
-    <w:lsdException w:name="Grid Table 2 Accent 1" w:uiPriority="47"/>
-    <w:lsdException w:name="Grid Table 3 Accent 1" w:uiPriority="48"/>
-    <w:lsdException w:name="Grid Table 4 Accent 1" w:uiPriority="49"/>
-    <w:lsdException w:name="Grid Table 5 Dark Accent 1" w:uiPriority="50"/>
-    <w:lsdException w:name="Grid Table 6 Colorful Accent 1" w:uiPriority="51"/>
-    <w:lsdException w:name="Grid Table 7 Colorful Accent 1" w:uiPriority="52"/>
-    <w:lsdException w:name="Grid Table 1 Light Accent 2" w:uiPriority="46"/>
-    <w:lsdException w:name="Grid Table 2 Accent 2" w:uiPriority="47"/>
-    <w:lsdException w:name="Grid Table 3 Accent 2" w:uiPriority="48"/>
-    <w:lsdException w:name="Grid Table 4 Accent 2" w:uiPriority="49"/>
-    <w:lsdException w:name="Grid Table 5 Dark Accent 2" w:uiPriority="50"/>
-    <w:lsdException w:name="Grid Table 6 Colorful Accent 2" w:uiPriority="51"/>
-    <w:lsdException w:name="Grid Table 7 Colorful Accent 2" w:uiPriority="52"/>
-    <w:lsdException w:name="Grid Table 1 Light Accent 3" w:uiPriority="46"/>
-    <w:lsdException w:name="Grid Table 2 Accent 3" w:uiPriority="47"/>
-    <w:lsdException w:name="Grid Table 3 Accent 3" w:uiPriority="48"/>
-    <w:lsdException w:name="Grid Table 4 Accent 3" w:uiPriority="49"/>
-    <w:lsdException w:name="Grid Table 5 Dark Accent 3" w:uiPriority="50"/>
-    <w:lsdException w:name="Grid Table 6 Colorful Accent 3" w:uiPriority="51"/>
-    <w:lsdException w:name="Grid Table 7 Colorful Accent 3" w:uiPriority="52"/>
-    <w:lsdException w:name="Grid Table 1 Light Accent 4" w:uiPriority="46"/>
-    <w:lsdException w:name="Grid Table 2 Accent 4" w:uiPriority="47"/>
-    <w:lsdException w:name="Grid Table 3 Accent 4" w:uiPriority="48"/>
-    <w:lsdException w:name="Grid Table 4 Accent 4" w:uiPriority="49"/>
-    <w:lsdException w:name="Grid Table 5 Dark Accent 4" w:uiPriority="50"/>
-    <w:lsdException w:name="Grid Table 6 Colorful Accent 4" w:uiPriority="51"/>
-    <w:lsdException w:name="Grid Table 7 Colorful Accent 4" w:uiPriority="52"/>
-    <w:lsdException w:name="Grid Table 1 Light Accent 5" w:uiPriority="46"/>
-    <w:lsdException w:name="Grid Table 2 Accent 5" w:uiPriority="47"/>
-    <w:lsdException w:name="Grid Table 3 Accent 5" w:uiPriority="48"/>
-    <w:lsdException w:name="Grid Table 4 Accent 5" w:uiPriority="49"/>
-    <w:lsdException w:name="Grid Table 5 Dark Accent 5" w:uiPriority="50"/>
-    <w:lsdException w:name="Grid Table 6 Colorful Accent 5" w:uiPriority="51"/>
-    <w:lsdException w:name="Grid Table 7 Colorful Accent 5" w:uiPriority="52"/>
-    <w:lsdException w:name="Grid Table 1 Light Accent 6" w:uiPriority="46"/>
-    <w:lsdException w:name="Grid Table 2 Accent 6" w:uiPriority="47"/>
-    <w:lsdException w:name="Grid Table 3 Accent 6" w:uiPriority="48"/>
-    <w:lsdException w:name="Grid Table 4 Accent 6" w:uiPriority="49"/>
-    <w:lsdException w:name="Grid Table 5 Dark Accent 6" w:uiPriority="50"/>
-    <w:lsdException w:name="Grid Table 6 Colorful Accent 6" w:uiPriority="51"/>
-    <w:lsdException w:name="Grid Table 7 Colorful Accent 6" w:uiPriority="52"/>
-    <w:lsdException w:name="List Table 1 Light" w:uiPriority="46"/>
-    <w:lsdException w:name="List Table 2" w:uiPriority="47"/>
-    <w:lsdException w:name="List Table 3" w:uiPriority="48"/>
-    <w:lsdException w:name="List Table 4" w:uiPriority="49"/>
-    <w:lsdException w:name="List Table 5 Dark" w:uiPriority="50"/>
-    <w:lsdException w:name="List Table 6 Colorful" w:uiPriority="51"/>
-    <w:lsdException w:name="List Table 7 Colorful" w:uiPriority="52"/>
-    <w:lsdException w:name="List Table 1 Light Accent 1" w:uiPriority="46"/>
-    <w:lsdException w:name="List Table 2 Accent 1" w:uiPriority="47"/>
-    <w:lsdException w:name="List Table 3 Accent 1" w:uiPriority="48"/>
-    <w:lsdException w:name="List Table 4 Accent 1" w:uiPriority="49"/>
-    <w:lsdException w:name="List Table 5 Dark Accent 1" w:uiPriority="50"/>
-    <w:lsdException w:name="List Table 6 Colorful Accent 1" w:uiPriority="51"/>
-    <w:lsdException w:name="List Table 7 Colorful Accent 1" w:uiPriority="52"/>
-    <w:lsdException w:name="List Table 1 Light Accent 2" w:uiPriority="46"/>
-    <w:lsdException w:name="List Table 2 Accent 2" w:uiPriority="47"/>
-    <w:lsdException w:name="List Table 3 Accent 2" w:uiPriority="48"/>
-    <w:lsdException w:name="List Table 4 Accent 2" w:uiPriority="49"/>
-    <w:lsdException w:name="List Table 5 Dark Accent 2" w:uiPriority="50"/>
-    <w:lsdException w:name="List Table 6 Colorful Accent 2" w:uiPriority="51"/>
-    <w:lsdException w:name="List Table 7 Colorful Accent 2" w:uiPriority="52"/>
-    <w:lsdException w:name="List Table 1 Light Accent 3" w:uiPriority="46"/>
-    <w:lsdException w:name="List Table 2 Accent 3" w:uiPriority="47"/>
-    <w:lsdException w:name="List Table 3 Accent 3" w:uiPriority="48"/>
-    <w:lsdException w:name="List Table 4 Accent 3" w:uiPriority="49"/>
-    <w:lsdException w:name="List Table 5 Dark Accent 3" w:uiPriority="50"/>
-    <w:lsdException w:name="List Table 6 Colorful Accent 3" w:uiPriority="51"/>
-    <w:lsdException w:name="List Table 7 Colorful Accent 3" w:uiPriority="52"/>
-    <w:lsdException w:name="List Table 1 Light Accent 4" w:uiPriority="46"/>
-    <w:lsdException w:name="List Table 2 Accent 4" w:uiPriority="47"/>
-    <w:lsdException w:name="List Table 3 Accent 4" w:uiPriority="48"/>
-    <w:lsdException w:name="List Table 4 Accent 4" w:uiPriority="49"/>
-    <w:lsdException w:name="List Table 5 Dark Accent 4" w:uiPriority="50"/>
-    <w:lsdException w:name="List Table 6 Colorful Accent 4" w:uiPriority="51"/>
-    <w:lsdException w:name="List Table 7 Colorful Accent 4" w:uiPriority="52"/>
-    <w:lsdException w:name="List Table 1 Light Accent 5" w:uiPriority="46"/>
-    <w:lsdException w:name="List Table 2 Accent 5" w:uiPriority="47"/>
-    <w:lsdException w:name="List Table 3 Accent 5" w:uiPriority="48"/>
-    <w:lsdException w:name="List Table 4 Accent 5" w:uiPriority="49"/>
-    <w:lsdException w:name="List Table 5 Dark Accent 5" w:uiPriority="50"/>
-    <w:lsdException w:name="List Table 6 Colorful Accent 5" w:uiPriority="51"/>
-    <w:lsdException w:name="List Table 7 Colorful Accent 5" w:uiPriority="52"/>
-    <w:lsdException w:name="List Table 1 Light Accent 6" w:uiPriority="46"/>
-    <w:lsdException w:name="List Table 2 Accent 6" w:uiPriority="47"/>
-    <w:lsdException w:name="List Table 3 Accent 6" w:uiPriority="48"/>
-    <w:lsdException w:name="List Table 4 Accent 6" w:uiPriority="49"/>
-    <w:lsdException w:name="List Table 5 Dark Accent 6" w:uiPriority="50"/>
-    <w:lsdException w:name="List Table 6 Colorful Accent 6" w:uiPriority="51"/>
-    <w:lsdException w:name="List Table 7 Colorful Accent 6" w:uiPriority="52"/>
-    <w:lsdException w:name="Mention" w:semiHidden="1" w:unhideWhenUsed="1"/>
-    <w:lsdException w:name="Smart Hyperlink" w:semiHidden="1" w:unhideWhenUsed="1"/>
-    <w:lsdException w:name="Hashtag" w:semiHidden="1" w:unhideWhenUsed="1"/>
-    <w:lsdException w:name="Unresolved Mention" w:semiHidden="1" w:unhideWhenUsed="1"/>
+  <w:latentStyles w:defLockedState="0" w:defUIPriority="99" w:defSemiHidden="1" w:defUnhideWhenUsed="1" w:defQFormat="0" w:count="267">
+    <w:lsdException w:name="Normal" w:semiHidden="0" w:uiPriority="0" w:unhideWhenUsed="0" w:qFormat="1"/>
+    <w:lsdException w:name="heading 1" w:semiHidden="0" w:uiPriority="9" w:unhideWhenUsed="0" w:qFormat="1"/>
+    <w:lsdException w:name="heading 2" w:uiPriority="9" w:qFormat="1"/>
+    <w:lsdException w:name="heading 3" w:uiPriority="9" w:qFormat="1"/>
+    <w:lsdException w:name="heading 4" w:uiPriority="9" w:qFormat="1"/>
+    <w:lsdException w:name="heading 5" w:uiPriority="9" w:qFormat="1"/>
+    <w:lsdException w:name="heading 6" w:uiPriority="9" w:qFormat="1"/>
+    <w:lsdException w:name="heading 7" w:uiPriority="9" w:qFormat="1"/>
+    <w:lsdException w:name="heading 8" w:uiPriority="9" w:qFormat="1"/>
+    <w:lsdException w:name="heading 9" w:uiPriority="9" w:qFormat="1"/>
+    <w:lsdException w:name="toc 1" w:uiPriority="39"/>
+    <w:lsdException w:name="toc 2" w:uiPriority="39"/>
+    <w:lsdException w:name="toc 3" w:uiPriority="39"/>
+    <w:lsdException w:name="toc 4" w:uiPriority="39"/>
+    <w:lsdException w:name="toc 5" w:uiPriority="39"/>
+    <w:lsdException w:name="toc 6" w:uiPriority="39"/>
+    <w:lsdException w:name="toc 7" w:uiPriority="39"/>
+    <w:lsdException w:name="toc 8" w:uiPriority="39"/>
+    <w:lsdException w:name="toc 9" w:uiPriority="39"/>
+    <w:lsdException w:name="caption" w:uiPriority="35" w:qFormat="1"/>
+    <w:lsdException w:name="Title" w:semiHidden="0" w:uiPriority="10" w:unhideWhenUsed="0" w:qFormat="1"/>
+    <w:lsdException w:name="Default Paragraph Font" w:uiPriority="1"/>
+    <w:lsdException w:name="Subtitle" w:semiHidden="0" w:uiPriority="11" w:unhideWhenUsed="0" w:qFormat="1"/>
+    <w:lsdException w:name="Strong" w:semiHidden="0" w:uiPriority="22" w:unhideWhenUsed="0" w:qFormat="1"/>
+    <w:lsdException w:name="Emphasis" w:semiHidden="0" w:uiPriority="20" w:unhideWhenUsed="0" w:qFormat="1"/>
+    <w:lsdException w:name="Table Grid" w:uiPriority="39"/>
+    <w:lsdException w:name="Placeholder Text" w:unhideWhenUsed="0"/>
+    <w:lsdException w:name="No Spacing" w:semiHidden="0" w:uiPriority="1" w:unhideWhenUsed="0" w:qFormat="1"/>
+    <w:lsdException w:name="Light Shading" w:semiHidden="0" w:uiPriority="60" w:unhideWhenUsed="0"/>
+    <w:lsdException w:name="Light List" w:semiHidden="0" w:uiPriority="61" w:unhideWhenUsed="0"/>
+    <w:lsdException w:name="Light Grid" w:semiHidden="0" w:uiPriority="62" w:unhideWhenUsed="0"/>
+    <w:lsdException w:name="Medium Shading 1" w:semiHidden="0" w:uiPriority="63" w:unhideWhenUsed="0"/>
+    <w:lsdException w:name="Medium Shading 2" w:semiHidden="0" w:uiPriority="64" w:unhideWhenUsed="0"/>
+    <w:lsdException w:name="Medium List 1" w:semiHidden="0" w:uiPriority="65" w:unhideWhenUsed="0"/>
+    <w:lsdException w:name="Medium List 2" w:semiHidden="0" w:uiPriority="66" w:unhideWhenUsed="0"/>
+    <w:lsdException w:name="Medium Grid 1" w:semiHidden="0" w:uiPriority="67" w:unhideWhenUsed="0"/>
+    <w:lsdException w:name="Medium Grid 2" w:semiHidden="0" w:uiPriority="68" w:unhideWhenUsed="0"/>
+    <w:lsdException w:name="Medium Grid 3" w:semiHidden="0" w:uiPriority="69" w:unhideWhenUsed="0"/>
+    <w:lsdException w:name="Dark List" w:semiHidden="0" w:uiPriority="70" w:unhideWhenUsed="0"/>
+    <w:lsdException w:name="Colorful Shading" w:semiHidden="0" w:uiPriority="71" w:unhideWhenUsed="0"/>
+    <w:lsdException w:name="Colorful List" w:semiHidden="0" w:uiPriority="72" w:unhideWhenUsed="0"/>
+    <w:lsdException w:name="Colorful Grid" w:semiHidden="0" w:uiPriority="73" w:unhideWhenUsed="0"/>
+    <w:lsdException w:name="Light Shading Accent 1" w:semiHidden="0" w:uiPriority="60" w:unhideWhenUsed="0"/>
+    <w:lsdException w:name="Light List Accent 1" w:semiHidden="0" w:uiPriority="61" w:unhideWhenUsed="0"/>
+    <w:lsdException w:name="Light Grid Accent 1" w:semiHidden="0" w:uiPriority="62" w:unhideWhenUsed="0"/>
+    <w:lsdException w:name="Medium Shading 1 Accent 1" w:semiHidden="0" w:uiPriority="63" w:unhideWhenUsed="0"/>
+    <w:lsdException w:name="Medium Shading 2 Accent 1" w:semiHidden="0" w:uiPriority="64" w:unhideWhenUsed="0"/>
+    <w:lsdException w:name="Medium List 1 Accent 1" w:semiHidden="0" w:uiPriority="65" w:unhideWhenUsed="0"/>
+    <w:lsdException w:name="Revision" w:unhideWhenUsed="0"/>
+    <w:lsdException w:name="List Paragraph" w:semiHidden="0" w:uiPriority="34" w:unhideWhenUsed="0" w:qFormat="1"/>
+    <w:lsdException w:name="Quote" w:semiHidden="0" w:uiPriority="29" w:unhideWhenUsed="0" w:qFormat="1"/>
+    <w:lsdException w:name="Intense Quote" w:semiHidden="0" w:uiPriority="30" w:unhideWhenUsed="0" w:qFormat="1"/>
+    <w:lsdException w:name="Medium List 2 Accent 1" w:semiHidden="0" w:uiPriority="66" w:unhideWhenUsed="0"/>
+    <w:lsdException w:name="Medium Grid 1 Accent 1" w:semiHidden="0" w:uiPriority="67" w:unhideWhenUsed="0"/>
+    <w:lsdException w:name="Medium Grid 2 Accent 1" w:semiHidden="0" w:uiPriority="68" w:unhideWhenUsed="0"/>
+    <w:lsdException w:name="Medium Grid 3 Accent 1" w:semiHidden="0" w:uiPriority="69" w:unhideWhenUsed="0"/>
+    <w:lsdException w:name="Dark List Accent 1" w:semiHidden="0" w:uiPriority="70" w:unhideWhenUsed="0"/>
+    <w:lsdException w:name="Colorful Shading Accent 1" w:semiHidden="0" w:uiPriority="71" w:unhideWhenUsed="0"/>
+    <w:lsdException w:name="Colorful List Accent 1" w:semiHidden="0" w:uiPriority="72" w:unhideWhenUsed="0"/>
+    <w:lsdException w:name="Colorful Grid Accent 1" w:semiHidden="0" w:uiPriority="73" w:unhideWhenUsed="0"/>
+    <w:lsdException w:name="Light Shading Accent 2" w:semiHidden="0" w:uiPriority="60" w:unhideWhenUsed="0"/>
+    <w:lsdException w:name="Light List Accent 2" w:semiHidden="0" w:uiPriority="61" w:unhideWhenUsed="0"/>
+    <w:lsdException w:name="Light Grid Accent 2" w:semiHidden="0" w:uiPriority="62" w:unhideWhenUsed="0"/>
+    <w:lsdException w:name="Medium Shading 1 Accent 2" w:semiHidden="0" w:uiPriority="63" w:unhideWhenUsed="0"/>
+    <w:lsdException w:name="Medium Shading 2 Accent 2" w:semiHidden="0" w:uiPriority="64" w:unhideWhenUsed="0"/>
+    <w:lsdException w:name="Medium List 1 Accent 2" w:semiHidden="0" w:uiPriority="65" w:unhideWhenUsed="0"/>
+    <w:lsdException w:name="Medium List 2 Accent 2" w:semiHidden="0" w:uiPriority="66" w:unhideWhenUsed="0"/>
+    <w:lsdException w:name="Medium Grid 1 Accent 2" w:semiHidden="0" w:uiPriority="67" w:unhideWhenUsed="0"/>
+    <w:lsdException w:name="Medium Grid 2 Accent 2" w:semiHidden="0" w:uiPriority="68" w:unhideWhenUsed="0"/>
+    <w:lsdException w:name="Medium Grid 3 Accent 2" w:semiHidden="0" w:uiPriority="69" w:unhideWhenUsed="0"/>
+    <w:lsdException w:name="Dark List Accent 2" w:semiHidden="0" w:uiPriority="70" w:unhideWhenUsed="0"/>
+    <w:lsdException w:name="Colorful Shading Accent 2" w:semiHidden="0" w:uiPriority="71" w:unhideWhenUsed="0"/>
+    <w:lsdException w:name="Colorful List Accent 2" w:semiHidden="0" w:uiPriority="72" w:unhideWhenUsed="0"/>
+    <w:lsdException w:name="Colorful Grid Accent 2" w:semiHidden="0" w:uiPriority="73" w:unhideWhenUsed="0"/>
+    <w:lsdException w:name="Light Shading Accent 3" w:semiHidden="0" w:uiPriority="60" w:unhideWhenUsed="0"/>
+    <w:lsdException w:name="Light List Accent 3" w:semiHidden="0" w:uiPriority="61" w:unhideWhenUsed="0"/>
+    <w:lsdException w:name="Light Grid Accent 3" w:semiHidden="0" w:uiPriority="62" w:unhideWhenUsed="0"/>
+    <w:lsdException w:name="Medium Shading 1 Accent 3" w:semiHidden="0" w:uiPriority="63" w:unhideWhenUsed="0"/>
+    <w:lsdException w:name="Medium Shading 2 Accent 3" w:semiHidden="0" w:uiPriority="64" w:unhideWhenUsed="0"/>
+    <w:lsdException w:name="Medium List 1 Accent 3" w:semiHidden="0" w:uiPriority="65" w:unhideWhenUsed="0"/>
+    <w:lsdException w:name="Medium List 2 Accent 3" w:semiHidden="0" w:uiPriority="66" w:unhideWhenUsed="0"/>
+    <w:lsdException w:name="Medium Grid 1 Accent 3" w:semiHidden="0" w:uiPriority="67" w:unhideWhenUsed="0"/>
+    <w:lsdException w:name="Medium Grid 2 Accent 3" w:semiHidden="0" w:uiPriority="68" w:unhideWhenUsed="0"/>
+    <w:lsdException w:name="Medium Grid 3 Accent 3" w:semiHidden="0" w:uiPriority="69" w:unhideWhenUsed="0"/>
+    <w:lsdException w:name="Dark List Accent 3" w:semiHidden="0" w:uiPriority="70" w:unhideWhenUsed="0"/>
+    <w:lsdException w:name="Colorful Shading Accent 3" w:semiHidden="0" w:uiPriority="71" w:unhideWhenUsed="0"/>
+    <w:lsdException w:name="Colorful List Accent 3" w:semiHidden="0" w:uiPriority="72" w:unhideWhenUsed="0"/>
+    <w:lsdException w:name="Colorful Grid Accent 3" w:semiHidden="0" w:uiPriority="73" w:unhideWhenUsed="0"/>
+    <w:lsdException w:name="Light Shading Accent 4" w:semiHidden="0" w:uiPriority="60" w:unhideWhenUsed="0"/>
+    <w:lsdException w:name="Light List Accent 4" w:semiHidden="0" w:uiPriority="61" w:unhideWhenUsed="0"/>
+    <w:lsdException w:name="Light Grid Accent 4" w:semiHidden="0" w:uiPriority="62" w:unhideWhenUsed="0"/>
+    <w:lsdException w:name="Medium Shading 1 Accent 4" w:semiHidden="0" w:uiPriority="63" w:unhideWhenUsed="0"/>
+    <w:lsdException w:name="Medium Shading 2 Accent 4" w:semiHidden="0" w:uiPriority="64" w:unhideWhenUsed="0"/>
+    <w:lsdException w:name="Medium List 1 Accent 4" w:semiHidden="0" w:uiPriority="65" w:unhideWhenUsed="0"/>
+    <w:lsdException w:name="Medium List 2 Accent 4" w:semiHidden="0" w:uiPriority="66" w:unhideWhenUsed="0"/>
+    <w:lsdException w:name="Medium Grid 1 Accent 4" w:semiHidden="0" w:uiPriority="67" w:unhideWhenUsed="0"/>
+    <w:lsdException w:name="Medium Grid 2 Accent 4" w:semiHidden="0" w:uiPriority="68" w:unhideWhenUsed="0"/>
+    <w:lsdException w:name="Medium Grid 3 Accent 4" w:semiHidden="0" w:uiPriority="69" w:unhideWhenUsed="0"/>
+    <w:lsdException w:name="Dark List Accent 4" w:semiHidden="0" w:uiPriority="70" w:unhideWhenUsed="0"/>
+    <w:lsdException w:name="Colorful Shading Accent 4" w:semiHidden="0" w:uiPriority="71" w:unhideWhenUsed="0"/>
+    <w:lsdException w:name="Colorful List Accent 4" w:semiHidden="0" w:uiPriority="72" w:unhideWhenUsed="0"/>
+    <w:lsdException w:name="Colorful Grid Accent 4" w:semiHidden="0" w:uiPriority="73" w:unhideWhenUsed="0"/>
+    <w:lsdException w:name="Light Shading Accent 5" w:semiHidden="0" w:uiPriority="60" w:unhideWhenUsed="0"/>
+    <w:lsdException w:name="Light List Accent 5" w:semiHidden="0" w:uiPriority="61" w:unhideWhenUsed="0"/>
+    <w:lsdException w:name="Light Grid Accent 5" w:semiHidden="0" w:uiPriority="62" w:unhideWhenUsed="0"/>
+    <w:lsdException w:name="Medium Shading 1 Accent 5" w:semiHidden="0" w:uiPriority="63" w:unhideWhenUsed="0"/>
+    <w:lsdException w:name="Medium Shading 2 Accent 5" w:semiHidden="0" w:uiPriority="64" w:unhideWhenUsed="0"/>
+    <w:lsdException w:name="Medium List 1 Accent 5" w:semiHidden="0" w:uiPriority="65" w:unhideWhenUsed="0"/>
+    <w:lsdException w:name="Medium List 2 Accent 5" w:semiHidden="0" w:uiPriority="66" w:unhideWhenUsed="0"/>
+    <w:lsdException w:name="Medium Grid 1 Accent 5" w:semiHidden="0" w:uiPriority="67" w:unhideWhenUsed="0"/>
+    <w:lsdException w:name="Medium Grid 2 Accent 5" w:semiHidden="0" w:uiPriority="68" w:unhideWhenUsed="0"/>
+    <w:lsdException w:name="Medium Grid 3 Accent 5" w:semiHidden="0" w:uiPriority="69" w:unhideWhenUsed="0"/>
+    <w:lsdException w:name="Dark List Accent 5" w:semiHidden="0" w:uiPriority="70" w:unhideWhenUsed="0"/>
+    <w:lsdException w:name="Colorful Shading Accent 5" w:semiHidden="0" w:uiPriority="71" w:unhideWhenUsed="0"/>
+    <w:lsdException w:name="Colorful List Accent 5" w:semiHidden="0" w:uiPriority="72" w:unhideWhenUsed="0"/>
+    <w:lsdException w:name="Colorful Grid Accent 5" w:semiHidden="0" w:uiPriority="73" w:unhideWhenUsed="0"/>
+    <w:lsdException w:name="Light Shading Accent 6" w:semiHidden="0" w:uiPriority="60" w:unhideWhenUsed="0"/>
+    <w:lsdException w:name="Light List Accent 6" w:semiHidden="0" w:uiPriority="61" w:unhideWhenUsed="0"/>
+    <w:lsdException w:name="Light Grid Accent 6" w:semiHidden="0" w:uiPriority="62" w:unhideWhenUsed="0"/>
+    <w:lsdException w:name="Medium Shading 1 Accent 6" w:semiHidden="0" w:uiPriority="63" w:unhideWhenUsed="0"/>
+    <w:lsdException w:name="Medium Shading 2 Accent 6" w:semiHidden="0" w:uiPriority="64" w:unhideWhenUsed="0"/>
+    <w:lsdException w:name="Medium List 1 Accent 6" w:semiHidden="0" w:uiPriority="65" w:unhideWhenUsed="0"/>
+    <w:lsdException w:name="Medium List 2 Accent 6" w:semiHidden="0" w:uiPriority="66" w:unhideWhenUsed="0"/>
+    <w:lsdException w:name="Medium Grid 1 Accent 6" w:semiHidden="0" w:uiPriority="67" w:unhideWhenUsed="0"/>
+    <w:lsdException w:name="Medium Grid 2 Accent 6" w:semiHidden="0" w:uiPriority="68" w:unhideWhenUsed="0"/>
+    <w:lsdException w:name="Medium Grid 3 Accent 6" w:semiHidden="0" w:uiPriority="69" w:unhideWhenUsed="0"/>
+    <w:lsdException w:name="Dark List Accent 6" w:semiHidden="0" w:uiPriority="70" w:unhideWhenUsed="0"/>
+    <w:lsdException w:name="Colorful Shading Accent 6" w:semiHidden="0" w:uiPriority="71" w:unhideWhenUsed="0"/>
+    <w:lsdException w:name="Colorful List Accent 6" w:semiHidden="0" w:uiPriority="72" w:unhideWhenUsed="0"/>
+    <w:lsdException w:name="Colorful Grid Accent 6" w:semiHidden="0" w:uiPriority="73" w:unhideWhenUsed="0"/>
+    <w:lsdException w:name="Subtle Emphasis" w:semiHidden="0" w:uiPriority="19" w:unhideWhenUsed="0" w:qFormat="1"/>
+    <w:lsdException w:name="Intense Emphasis" w:semiHidden="0" w:uiPriority="21" w:unhideWhenUsed="0" w:qFormat="1"/>
+    <w:lsdException w:name="Subtle Reference" w:semiHidden="0" w:uiPriority="31" w:unhideWhenUsed="0" w:qFormat="1"/>
+    <w:lsdException w:name="Intense Reference" w:semiHidden="0" w:uiPriority="32" w:unhideWhenUsed="0" w:qFormat="1"/>
+    <w:lsdException w:name="Book Title" w:semiHidden="0" w:uiPriority="33" w:unhideWhenUsed="0" w:qFormat="1"/>
+    <w:lsdException w:name="Bibliography" w:uiPriority="37"/>
+    <w:lsdException w:name="TOC Heading" w:uiPriority="39" w:qFormat="1"/>
   </w:latentStyles>
   <w:style w:type="paragraph" w:default="1" w:styleId="Normale">
     <w:name w:val="Normal"/>
@@ -5061,6 +5117,7 @@
     <w:uiPriority w:val="99"/>
     <w:semiHidden/>
     <w:unhideWhenUsed/>
+    <w:qFormat/>
     <w:tblPr>
       <w:tblInd w:w="0" w:type="dxa"/>
       <w:tblCellMar>
@@ -5565,7 +5622,7 @@
   <a:extraClrSchemeLst/>
   <a:extLst>
     <a:ext uri="{05A4C25C-085E-4340-85A3-A5531E510DB2}">
-      <thm15:themeFamily xmlns:thm15="http://schemas.microsoft.com/office/thememl/2012/main" name="Office Theme" id="{62F939B6-93AF-4DB8-9C6B-D6C7DFDC589F}" vid="{4A3C46E8-61CC-4603-A589-7422A47A8E4A}"/>
+      <thm15:themeFamily xmlns="" xmlns:thm15="http://schemas.microsoft.com/office/thememl/2012/main" name="Office Theme" id="{62F939B6-93AF-4DB8-9C6B-D6C7DFDC589F}" vid="{4A3C46E8-61CC-4603-A589-7422A47A8E4A}"/>
     </a:ext>
   </a:extLst>
 </a:theme>
@@ -5576,7 +5633,7 @@
 </file>
 
 <file path=customXml/itemProps1.xml><?xml version="1.0" encoding="utf-8"?>
-<ds:datastoreItem xmlns:ds="http://schemas.openxmlformats.org/officeDocument/2006/customXml" ds:itemID="{1DE71733-FBE4-467C-B27F-2A9321A9893F}">
+<ds:datastoreItem xmlns:ds="http://schemas.openxmlformats.org/officeDocument/2006/customXml" ds:itemID="{1CE4FE31-AAA8-4009-A59D-7C81A7050176}">
   <ds:schemaRefs>
     <ds:schemaRef ds:uri="http://schemas.openxmlformats.org/officeDocument/2006/bibliography"/>
   </ds:schemaRefs>

</xml_diff>